<commit_message>
Added sentiment analysis for Netherlands subreddit
</commit_message>
<xml_diff>
--- a/Report.docx
+++ b/Report.docx
@@ -1,6 +1,6 @@
 
 <file path=word/document.xml><?xml version="1.0" encoding="utf-8"?>
-<w:document xmlns:wpc="http://schemas.microsoft.com/office/word/2010/wordprocessingCanvas" xmlns:cx="http://schemas.microsoft.com/office/drawing/2014/chartex" xmlns:cx1="http://schemas.microsoft.com/office/drawing/2015/9/8/chartex" xmlns:cx2="http://schemas.microsoft.com/office/drawing/2015/10/21/chartex" xmlns:cx3="http://schemas.microsoft.com/office/drawing/2016/5/9/chartex" xmlns:cx4="http://schemas.microsoft.com/office/drawing/2016/5/10/chartex" xmlns:cx5="http://schemas.microsoft.com/office/drawing/2016/5/11/chartex" xmlns:cx6="http://schemas.microsoft.com/office/drawing/2016/5/12/chartex" xmlns:cx7="http://schemas.microsoft.com/office/drawing/2016/5/13/chartex" xmlns:cx8="http://schemas.microsoft.com/office/drawing/2016/5/14/chartex" xmlns:mc="http://schemas.openxmlformats.org/markup-compatibility/2006" xmlns:aink="http://schemas.microsoft.com/office/drawing/2016/ink" xmlns:am3d="http://schemas.microsoft.com/office/drawing/2017/model3d" xmlns:o="urn:schemas-microsoft-com:office:office" xmlns:oel="http://schemas.microsoft.com/office/2019/extlst" xmlns:r="http://schemas.openxmlformats.org/officeDocument/2006/relationships" xmlns:m="http://schemas.openxmlformats.org/officeDocument/2006/math" xmlns:v="urn:schemas-microsoft-com:vml" xmlns:wp14="http://schemas.microsoft.com/office/word/2010/wordprocessingDrawing" xmlns:wp="http://schemas.openxmlformats.org/drawingml/2006/wordprocessingDrawing" xmlns:w10="urn:schemas-microsoft-com:office:word" xmlns:w="http://schemas.openxmlformats.org/wordprocessingml/2006/main" xmlns:w14="http://schemas.microsoft.com/office/word/2010/wordml" xmlns:w15="http://schemas.microsoft.com/office/word/2012/wordml" xmlns:w16cex="http://schemas.microsoft.com/office/word/2018/wordml/cex" xmlns:w16cid="http://schemas.microsoft.com/office/word/2016/wordml/cid" xmlns:w16="http://schemas.microsoft.com/office/word/2018/wordml" xmlns:w16sdtdh="http://schemas.microsoft.com/office/word/2020/wordml/sdtdatahash" xmlns:w16se="http://schemas.microsoft.com/office/word/2015/wordml/symex" xmlns:wpg="http://schemas.microsoft.com/office/word/2010/wordprocessingGroup" xmlns:wpi="http://schemas.microsoft.com/office/word/2010/wordprocessingInk" xmlns:wne="http://schemas.microsoft.com/office/word/2006/wordml" xmlns:wps="http://schemas.microsoft.com/office/word/2010/wordprocessingShape" mc:Ignorable="w14 w15 w16se w16cid w16 w16cex w16sdtdh wp14">
+<w:document xmlns:wpc="http://schemas.microsoft.com/office/word/2010/wordprocessingCanvas" xmlns:cx="http://schemas.microsoft.com/office/drawing/2014/chartex" xmlns:cx1="http://schemas.microsoft.com/office/drawing/2015/9/8/chartex" xmlns:cx2="http://schemas.microsoft.com/office/drawing/2015/10/21/chartex" xmlns:cx3="http://schemas.microsoft.com/office/drawing/2016/5/9/chartex" xmlns:cx4="http://schemas.microsoft.com/office/drawing/2016/5/10/chartex" xmlns:cx5="http://schemas.microsoft.com/office/drawing/2016/5/11/chartex" xmlns:cx6="http://schemas.microsoft.com/office/drawing/2016/5/12/chartex" xmlns:cx7="http://schemas.microsoft.com/office/drawing/2016/5/13/chartex" xmlns:cx8="http://schemas.microsoft.com/office/drawing/2016/5/14/chartex" xmlns:mc="http://schemas.openxmlformats.org/markup-compatibility/2006" xmlns:aink="http://schemas.microsoft.com/office/drawing/2016/ink" xmlns:am3d="http://schemas.microsoft.com/office/drawing/2017/model3d" xmlns:o="urn:schemas-microsoft-com:office:office" xmlns:oel="http://schemas.microsoft.com/office/2019/extlst" xmlns:r="http://schemas.openxmlformats.org/officeDocument/2006/relationships" xmlns:m="http://schemas.openxmlformats.org/officeDocument/2006/math" xmlns:v="urn:schemas-microsoft-com:vml" xmlns:wp14="http://schemas.microsoft.com/office/word/2010/wordprocessingDrawing" xmlns:wp="http://schemas.openxmlformats.org/drawingml/2006/wordprocessingDrawing" xmlns:w10="urn:schemas-microsoft-com:office:word" xmlns:w="http://schemas.openxmlformats.org/wordprocessingml/2006/main" xmlns:w14="http://schemas.microsoft.com/office/word/2010/wordml" xmlns:w15="http://schemas.microsoft.com/office/word/2012/wordml" xmlns:w16cex="http://schemas.microsoft.com/office/word/2018/wordml/cex" xmlns:w16cid="http://schemas.microsoft.com/office/word/2016/wordml/cid" xmlns:w16="http://schemas.microsoft.com/office/word/2018/wordml" xmlns:w16du="http://schemas.microsoft.com/office/word/2023/wordml/word16du" xmlns:w16sdtdh="http://schemas.microsoft.com/office/word/2020/wordml/sdtdatahash" xmlns:w16se="http://schemas.microsoft.com/office/word/2015/wordml/symex" xmlns:wpg="http://schemas.microsoft.com/office/word/2010/wordprocessingGroup" xmlns:wpi="http://schemas.microsoft.com/office/word/2010/wordprocessingInk" xmlns:wne="http://schemas.microsoft.com/office/word/2006/wordml" xmlns:wps="http://schemas.microsoft.com/office/word/2010/wordprocessingShape" mc:Ignorable="w14 w15 w16se w16cid w16 w16cex w16sdtdh wp14">
   <w:body>
     <w:p>
       <w:pPr>
@@ -62,7 +62,7 @@
         </w:rPr>
         <w:t xml:space="preserve">e-mail: </w:t>
       </w:r>
-      <w:hyperlink r:id="rId4" w:history="1">
+      <w:hyperlink r:id="rId5" w:history="1">
         <w:r>
           <w:rPr>
             <w:rStyle w:val="Hyperlink"/>
@@ -167,6 +167,365 @@
     </w:p>
     <w:p>
       <w:pPr>
+        <w:pStyle w:val="Heading2"/>
+        <w:rPr>
+          <w:lang w:eastAsia="en-US"/>
+        </w:rPr>
+      </w:pPr>
+      <w:r>
+        <w:rPr>
+          <w:lang w:eastAsia="en-US"/>
+        </w:rPr>
+        <w:t>Selection of Programming Language and Libraries</w:t>
+      </w:r>
+    </w:p>
+    <w:p>
+      <w:pPr>
+        <w:jc w:val="both"/>
+        <w:rPr>
+          <w:lang w:eastAsia="en-US"/>
+        </w:rPr>
+      </w:pPr>
+      <w:r>
+        <w:rPr>
+          <w:lang w:eastAsia="en-US"/>
+        </w:rPr>
+        <w:t xml:space="preserve">For this study, two programming languages Python and R were considered for their simplicity and availability of wide range of libraries for Data Analytics and Machine Learning. Ultimately, Python was chosen because it provides </w:t>
+      </w:r>
+      <w:r>
+        <w:rPr>
+          <w:lang w:eastAsia="en-US"/>
+        </w:rPr>
+        <w:t xml:space="preserve">more human readable syntax, and versatility in terms of object-oriented and modular programming. Additionally, it has </w:t>
+      </w:r>
+      <w:r>
+        <w:rPr>
+          <w:lang w:eastAsia="en-US"/>
+        </w:rPr>
+        <w:t xml:space="preserve">a larger ecosystem of libraries and frameworks, that </w:t>
+      </w:r>
+      <w:r>
+        <w:rPr>
+          <w:lang w:eastAsia="en-US"/>
+        </w:rPr>
+        <w:t xml:space="preserve">offer more choices and </w:t>
+      </w:r>
+      <w:r>
+        <w:rPr>
+          <w:lang w:eastAsia="en-US"/>
+        </w:rPr>
+        <w:t>easy integration with other technologies.</w:t>
+      </w:r>
+      <w:r>
+        <w:rPr>
+          <w:lang w:eastAsia="en-US"/>
+        </w:rPr>
+        <w:t xml:space="preserve"> Therefore, for the purposes of performing statistical analysis, machine learning and visualization on dashboard, Python is the most effective language</w:t>
+      </w:r>
+      <w:r>
+        <w:rPr>
+          <w:lang w:eastAsia="en-US"/>
+        </w:rPr>
+        <w:t xml:space="preserve"> within the scope of this study</w:t>
+      </w:r>
+      <w:r>
+        <w:rPr>
+          <w:lang w:eastAsia="en-US"/>
+        </w:rPr>
+        <w:t>.</w:t>
+      </w:r>
+    </w:p>
+    <w:p>
+      <w:pPr>
+        <w:jc w:val="both"/>
+        <w:rPr>
+          <w:lang w:eastAsia="en-US"/>
+        </w:rPr>
+      </w:pPr>
+    </w:p>
+    <w:p>
+      <w:pPr>
+        <w:jc w:val="both"/>
+        <w:rPr>
+          <w:lang w:eastAsia="en-US"/>
+        </w:rPr>
+      </w:pPr>
+      <w:r>
+        <w:rPr>
+          <w:lang w:eastAsia="en-US"/>
+        </w:rPr>
+        <w:t xml:space="preserve">Similarly for data manipulation, three Python libraries Pandas, </w:t>
+      </w:r>
+      <w:proofErr w:type="spellStart"/>
+      <w:r>
+        <w:rPr>
+          <w:lang w:eastAsia="en-US"/>
+        </w:rPr>
+        <w:t>PySpark</w:t>
+      </w:r>
+      <w:proofErr w:type="spellEnd"/>
+      <w:r>
+        <w:rPr>
+          <w:lang w:eastAsia="en-US"/>
+        </w:rPr>
+        <w:t xml:space="preserve"> and NumPy were considered. The study will mainly utilize Pandas, along with NumPy in some situations. </w:t>
+      </w:r>
+      <w:proofErr w:type="spellStart"/>
+      <w:r>
+        <w:rPr>
+          <w:lang w:eastAsia="en-US"/>
+        </w:rPr>
+        <w:t>PySpark</w:t>
+      </w:r>
+      <w:proofErr w:type="spellEnd"/>
+      <w:r>
+        <w:rPr>
+          <w:lang w:eastAsia="en-US"/>
+        </w:rPr>
+        <w:t xml:space="preserve"> was also explored and tested, however it was deemed infeasible for the scale of data being </w:t>
+      </w:r>
+      <w:proofErr w:type="spellStart"/>
+      <w:r>
+        <w:rPr>
+          <w:lang w:eastAsia="en-US"/>
+        </w:rPr>
+        <w:t>analyzed</w:t>
+      </w:r>
+      <w:proofErr w:type="spellEnd"/>
+      <w:r>
+        <w:rPr>
+          <w:lang w:eastAsia="en-US"/>
+        </w:rPr>
+        <w:t xml:space="preserve"> in this study. Additionally, the differences and limitations in </w:t>
+      </w:r>
+      <w:proofErr w:type="spellStart"/>
+      <w:r>
+        <w:rPr>
+          <w:lang w:eastAsia="en-US"/>
+        </w:rPr>
+        <w:t>PySpark’s</w:t>
+      </w:r>
+      <w:proofErr w:type="spellEnd"/>
+      <w:r>
+        <w:rPr>
+          <w:lang w:eastAsia="en-US"/>
+        </w:rPr>
+        <w:t xml:space="preserve"> syntax made it more challenging to perform small or basic tasks. For example, lack of </w:t>
+      </w:r>
+      <w:r>
+        <w:rPr>
+          <w:i/>
+          <w:iCs/>
+          <w:lang w:eastAsia="en-US"/>
+        </w:rPr>
+        <w:t>apply()</w:t>
+      </w:r>
+      <w:r>
+        <w:rPr>
+          <w:lang w:eastAsia="en-US"/>
+        </w:rPr>
+        <w:t xml:space="preserve"> method in </w:t>
+      </w:r>
+      <w:proofErr w:type="spellStart"/>
+      <w:r>
+        <w:rPr>
+          <w:lang w:eastAsia="en-US"/>
+        </w:rPr>
+        <w:t>PySpark</w:t>
+      </w:r>
+      <w:proofErr w:type="spellEnd"/>
+      <w:r>
+        <w:rPr>
+          <w:lang w:eastAsia="en-US"/>
+        </w:rPr>
+        <w:t xml:space="preserve"> </w:t>
+      </w:r>
+      <w:proofErr w:type="spellStart"/>
+      <w:r>
+        <w:rPr>
+          <w:lang w:eastAsia="en-US"/>
+        </w:rPr>
+        <w:t>DataFrame</w:t>
+      </w:r>
+      <w:proofErr w:type="spellEnd"/>
+      <w:r>
+        <w:rPr>
+          <w:lang w:eastAsia="en-US"/>
+        </w:rPr>
+        <w:t xml:space="preserve"> requires the use of User Defined Functions (UDF). Such additional complexities would have been justified if the concerned dataset was huge and required distributed processing</w:t>
+      </w:r>
+      <w:r>
+        <w:rPr>
+          <w:lang w:eastAsia="en-US"/>
+        </w:rPr>
+        <w:t xml:space="preserve"> </w:t>
+      </w:r>
+      <w:r>
+        <w:t>(</w:t>
+      </w:r>
+      <w:proofErr w:type="spellStart"/>
+      <w:r>
+        <w:t>SparkByExamples</w:t>
+      </w:r>
+      <w:proofErr w:type="spellEnd"/>
+      <w:r>
+        <w:t>, 2023)</w:t>
+      </w:r>
+      <w:r>
+        <w:rPr>
+          <w:lang w:eastAsia="en-US"/>
+        </w:rPr>
+        <w:t>.</w:t>
+      </w:r>
+      <w:r>
+        <w:rPr>
+          <w:lang w:eastAsia="en-US"/>
+        </w:rPr>
+        <w:t xml:space="preserve"> </w:t>
+      </w:r>
+      <w:r>
+        <w:rPr>
+          <w:lang w:eastAsia="en-US"/>
+        </w:rPr>
+        <w:t xml:space="preserve">Nevertheless, it was kept as an option during this study in case </w:t>
+      </w:r>
+      <w:r>
+        <w:rPr>
+          <w:lang w:eastAsia="en-US"/>
+        </w:rPr>
+        <w:t>a much larger dataset needs to be processed.</w:t>
+      </w:r>
+      <w:r>
+        <w:rPr>
+          <w:lang w:eastAsia="en-US"/>
+        </w:rPr>
+        <w:t xml:space="preserve"> </w:t>
+      </w:r>
+    </w:p>
+    <w:p>
+      <w:pPr>
+        <w:jc w:val="both"/>
+        <w:rPr>
+          <w:lang w:eastAsia="en-US"/>
+        </w:rPr>
+      </w:pPr>
+    </w:p>
+    <w:p>
+      <w:pPr>
+        <w:pStyle w:val="Heading2"/>
+      </w:pPr>
+      <w:bookmarkStart w:id="1" w:name="_Toc132402700"/>
+      <w:r>
+        <w:t>Project Management Framework</w:t>
+      </w:r>
+      <w:bookmarkEnd w:id="1"/>
+    </w:p>
+    <w:p>
+      <w:pPr>
+        <w:jc w:val="both"/>
+        <w:rPr>
+          <w:lang w:eastAsia="en-US"/>
+        </w:rPr>
+      </w:pPr>
+      <w:r>
+        <w:rPr>
+          <w:lang w:eastAsia="en-US"/>
+        </w:rPr>
+        <w:t xml:space="preserve">Two commonly used frameworks CRISP-DM and SEMMA were considered for this study. </w:t>
+      </w:r>
+      <w:r>
+        <w:rPr>
+          <w:lang w:eastAsia="en-US"/>
+        </w:rPr>
+        <w:t>CRISP-DM</w:t>
+      </w:r>
+      <w:r>
+        <w:rPr>
+          <w:lang w:eastAsia="en-US"/>
+        </w:rPr>
+        <w:t xml:space="preserve"> stands for Cross Industry Standard Process, and was developed by a consortium of numerous data-mining companies </w:t>
+      </w:r>
+      <w:r>
+        <w:t>(</w:t>
+      </w:r>
+      <w:proofErr w:type="spellStart"/>
+      <w:r>
+        <w:t>Kotu</w:t>
+      </w:r>
+      <w:proofErr w:type="spellEnd"/>
+      <w:r>
+        <w:t xml:space="preserve"> and</w:t>
+      </w:r>
+      <w:r>
+        <w:t xml:space="preserve"> </w:t>
+      </w:r>
+      <w:r>
+        <w:t>Deshpande</w:t>
+      </w:r>
+      <w:r>
+        <w:t xml:space="preserve">, </w:t>
+      </w:r>
+      <w:r>
+        <w:t>2014</w:t>
+      </w:r>
+      <w:r>
+        <w:t>)</w:t>
+      </w:r>
+      <w:r>
+        <w:rPr>
+          <w:lang w:eastAsia="en-US"/>
+        </w:rPr>
+        <w:t xml:space="preserve">. </w:t>
+      </w:r>
+      <w:r>
+        <w:rPr>
+          <w:lang w:eastAsia="en-US"/>
+        </w:rPr>
+        <w:t>It comprises of iterative phases that include business/research understanding, data understanding, modelling, evolution and deployment. On the other hand, SEMMA stands for Sample, Explore, Modify and Assess</w:t>
+      </w:r>
+      <w:r>
+        <w:rPr>
+          <w:lang w:eastAsia="en-US"/>
+        </w:rPr>
+        <w:t>, was developed by Statistical Analysis System (SAS).</w:t>
+      </w:r>
+    </w:p>
+    <w:p>
+      <w:pPr>
+        <w:jc w:val="both"/>
+        <w:rPr>
+          <w:lang w:eastAsia="en-US"/>
+        </w:rPr>
+      </w:pPr>
+    </w:p>
+    <w:p>
+      <w:pPr>
+        <w:jc w:val="both"/>
+        <w:rPr>
+          <w:lang w:eastAsia="en-US"/>
+        </w:rPr>
+      </w:pPr>
+      <w:r>
+        <w:rPr>
+          <w:lang w:eastAsia="en-US"/>
+        </w:rPr>
+        <w:t>Both frameworks follow similar model of iterative progress and feedback loop. CRISP-DM was chosen for this study because it offers a more comprehensive framework from understanding of research requirements to final deployment of the model. Whereas business/research understanding isn’t a defined phase in SEMMA framework.</w:t>
+      </w:r>
+      <w:r>
+        <w:rPr>
+          <w:lang w:eastAsia="en-US"/>
+        </w:rPr>
+        <w:t xml:space="preserve"> With this, the project deliverables were planned as below:</w:t>
+      </w:r>
+    </w:p>
+    <w:p>
+      <w:pPr>
+        <w:pStyle w:val="ListParagraph"/>
+        <w:numPr>
+          <w:ilvl w:val="0"/>
+          <w:numId w:val="3"/>
+        </w:numPr>
+        <w:jc w:val="both"/>
         <w:rPr>
           <w:lang w:eastAsia="en-US"/>
         </w:rPr>
@@ -244,6 +603,134 @@
         <w:lastRenderedPageBreak/>
         <w:t>References</w:t>
       </w:r>
+    </w:p>
+    <w:p>
+      <w:pPr>
+        <w:pStyle w:val="ListParagraph"/>
+        <w:numPr>
+          <w:ilvl w:val="0"/>
+          <w:numId w:val="2"/>
+        </w:numPr>
+        <w:overflowPunct w:val="0"/>
+        <w:autoSpaceDE w:val="0"/>
+        <w:autoSpaceDN w:val="0"/>
+        <w:adjustRightInd w:val="0"/>
+        <w:spacing w:after="80"/>
+        <w:jc w:val="both"/>
+        <w:textAlignment w:val="baseline"/>
+      </w:pPr>
+      <w:proofErr w:type="spellStart"/>
+      <w:r>
+        <w:t>SparkByExamples</w:t>
+      </w:r>
+      <w:proofErr w:type="spellEnd"/>
+      <w:r>
+        <w:t xml:space="preserve"> (2023). </w:t>
+      </w:r>
+      <w:r>
+        <w:rPr>
+          <w:i/>
+          <w:iCs/>
+        </w:rPr>
+        <w:t xml:space="preserve">Pandas vs </w:t>
+      </w:r>
+      <w:proofErr w:type="spellStart"/>
+      <w:r>
+        <w:rPr>
+          <w:i/>
+          <w:iCs/>
+        </w:rPr>
+        <w:t>PySpark</w:t>
+      </w:r>
+      <w:proofErr w:type="spellEnd"/>
+      <w:r>
+        <w:rPr>
+          <w:i/>
+          <w:iCs/>
+        </w:rPr>
+        <w:t xml:space="preserve"> </w:t>
+      </w:r>
+      <w:proofErr w:type="spellStart"/>
+      <w:r>
+        <w:rPr>
+          <w:i/>
+          <w:iCs/>
+        </w:rPr>
+        <w:t>DataFrame</w:t>
+      </w:r>
+      <w:proofErr w:type="spellEnd"/>
+      <w:r>
+        <w:rPr>
+          <w:i/>
+          <w:iCs/>
+        </w:rPr>
+        <w:t xml:space="preserve"> With Examples</w:t>
+      </w:r>
+      <w:r>
+        <w:t xml:space="preserve">. Available at: </w:t>
+      </w:r>
+      <w:hyperlink r:id="rId6" w:history="1">
+        <w:r>
+          <w:rPr>
+            <w:rStyle w:val="Hyperlink"/>
+          </w:rPr>
+          <w:t>https://sparkbyexamples.com/pyspark/pandas-vs-pyspark-dataframe-with-examples/</w:t>
+        </w:r>
+      </w:hyperlink>
+      <w:r>
+        <w:t xml:space="preserve"> (Accessed: 14 April 2023).</w:t>
+      </w:r>
+    </w:p>
+    <w:p>
+      <w:pPr>
+        <w:pStyle w:val="ListParagraph"/>
+        <w:numPr>
+          <w:ilvl w:val="0"/>
+          <w:numId w:val="2"/>
+        </w:numPr>
+        <w:overflowPunct w:val="0"/>
+        <w:autoSpaceDE w:val="0"/>
+        <w:autoSpaceDN w:val="0"/>
+        <w:adjustRightInd w:val="0"/>
+        <w:spacing w:after="80"/>
+        <w:jc w:val="both"/>
+        <w:textAlignment w:val="baseline"/>
+      </w:pPr>
+      <w:proofErr w:type="spellStart"/>
+      <w:r>
+        <w:t>Kotu</w:t>
+      </w:r>
+      <w:proofErr w:type="spellEnd"/>
+      <w:r>
+        <w:t xml:space="preserve"> v.</w:t>
+      </w:r>
+      <w:r>
+        <w:t xml:space="preserve"> and</w:t>
+      </w:r>
+      <w:r>
+        <w:t xml:space="preserve"> </w:t>
+      </w:r>
+      <w:r>
+        <w:t>Deshpande</w:t>
+      </w:r>
+      <w:r>
+        <w:t xml:space="preserve"> B.</w:t>
+      </w:r>
+      <w:r>
+        <w:t xml:space="preserve"> (2014) Predictive Analytics and Data Mining : Concepts and Practice with RapidMiner. Amsterdam: Morgan Kaufmann. Available at: https://search.ebscohost.com/login.aspx?direct=true&amp;db=e250xww&amp;AN=919334&amp;site=eds-live (Accessed: 12 April 2023).</w:t>
+      </w:r>
+    </w:p>
+    <w:p>
+      <w:pPr>
+        <w:pStyle w:val="ListParagraph"/>
+        <w:numPr>
+          <w:ilvl w:val="0"/>
+          <w:numId w:val="1"/>
+        </w:numPr>
+        <w:rPr>
+          <w:lang w:eastAsia="en-US"/>
+        </w:rPr>
+      </w:pPr>
     </w:p>
     <w:sectPr>
       <w:pgSz w:w="11906" w:h="16838"/>
@@ -253,6 +740,332 @@
     </w:sectPr>
   </w:body>
 </w:document>
+</file>
+
+<file path=word/numbering.xml><?xml version="1.0" encoding="utf-8"?>
+<w:numbering xmlns:wpc="http://schemas.microsoft.com/office/word/2010/wordprocessingCanvas" xmlns:cx="http://schemas.microsoft.com/office/drawing/2014/chartex" xmlns:cx1="http://schemas.microsoft.com/office/drawing/2015/9/8/chartex" xmlns:cx2="http://schemas.microsoft.com/office/drawing/2015/10/21/chartex" xmlns:cx3="http://schemas.microsoft.com/office/drawing/2016/5/9/chartex" xmlns:cx4="http://schemas.microsoft.com/office/drawing/2016/5/10/chartex" xmlns:cx5="http://schemas.microsoft.com/office/drawing/2016/5/11/chartex" xmlns:cx6="http://schemas.microsoft.com/office/drawing/2016/5/12/chartex" xmlns:cx7="http://schemas.microsoft.com/office/drawing/2016/5/13/chartex" xmlns:cx8="http://schemas.microsoft.com/office/drawing/2016/5/14/chartex" xmlns:mc="http://schemas.openxmlformats.org/markup-compatibility/2006" xmlns:aink="http://schemas.microsoft.com/office/drawing/2016/ink" xmlns:am3d="http://schemas.microsoft.com/office/drawing/2017/model3d" xmlns:o="urn:schemas-microsoft-com:office:office" xmlns:oel="http://schemas.microsoft.com/office/2019/extlst" xmlns:r="http://schemas.openxmlformats.org/officeDocument/2006/relationships" xmlns:m="http://schemas.openxmlformats.org/officeDocument/2006/math" xmlns:v="urn:schemas-microsoft-com:vml" xmlns:wp14="http://schemas.microsoft.com/office/word/2010/wordprocessingDrawing" xmlns:wp="http://schemas.openxmlformats.org/drawingml/2006/wordprocessingDrawing" xmlns:w10="urn:schemas-microsoft-com:office:word" xmlns:w="http://schemas.openxmlformats.org/wordprocessingml/2006/main" xmlns:w14="http://schemas.microsoft.com/office/word/2010/wordml" xmlns:w15="http://schemas.microsoft.com/office/word/2012/wordml" xmlns:w16cex="http://schemas.microsoft.com/office/word/2018/wordml/cex" xmlns:w16cid="http://schemas.microsoft.com/office/word/2016/wordml/cid" xmlns:w16="http://schemas.microsoft.com/office/word/2018/wordml" xmlns:w16du="http://schemas.microsoft.com/office/word/2023/wordml/word16du" xmlns:w16sdtdh="http://schemas.microsoft.com/office/word/2020/wordml/sdtdatahash" xmlns:w16se="http://schemas.microsoft.com/office/word/2015/wordml/symex" xmlns:wpg="http://schemas.microsoft.com/office/word/2010/wordprocessingGroup" xmlns:wpi="http://schemas.microsoft.com/office/word/2010/wordprocessingInk" xmlns:wne="http://schemas.microsoft.com/office/word/2006/wordml" xmlns:wps="http://schemas.microsoft.com/office/word/2010/wordprocessingShape" mc:Ignorable="w14 w15 w16se w16cid w16 w16cex w16sdtdh wp14">
+  <w:abstractNum w:abstractNumId="0" w15:restartNumberingAfterBreak="0">
+    <w:nsid w:val="2AD44DC9"/>
+    <w:multiLevelType w:val="hybridMultilevel"/>
+    <w:tmpl w:val="98CEC0A8"/>
+    <w:lvl w:ilvl="0" w:tplc="0809000F">
+      <w:start w:val="1"/>
+      <w:numFmt w:val="decimal"/>
+      <w:lvlText w:val="%1."/>
+      <w:lvlJc w:val="left"/>
+      <w:pPr>
+        <w:ind w:left="720" w:hanging="360"/>
+      </w:pPr>
+    </w:lvl>
+    <w:lvl w:ilvl="1" w:tplc="08090019" w:tentative="1">
+      <w:start w:val="1"/>
+      <w:numFmt w:val="lowerLetter"/>
+      <w:lvlText w:val="%2."/>
+      <w:lvlJc w:val="left"/>
+      <w:pPr>
+        <w:ind w:left="1440" w:hanging="360"/>
+      </w:pPr>
+    </w:lvl>
+    <w:lvl w:ilvl="2" w:tplc="0809001B" w:tentative="1">
+      <w:start w:val="1"/>
+      <w:numFmt w:val="lowerRoman"/>
+      <w:lvlText w:val="%3."/>
+      <w:lvlJc w:val="right"/>
+      <w:pPr>
+        <w:ind w:left="2160" w:hanging="180"/>
+      </w:pPr>
+    </w:lvl>
+    <w:lvl w:ilvl="3" w:tplc="0809000F" w:tentative="1">
+      <w:start w:val="1"/>
+      <w:numFmt w:val="decimal"/>
+      <w:lvlText w:val="%4."/>
+      <w:lvlJc w:val="left"/>
+      <w:pPr>
+        <w:ind w:left="2880" w:hanging="360"/>
+      </w:pPr>
+    </w:lvl>
+    <w:lvl w:ilvl="4" w:tplc="08090019" w:tentative="1">
+      <w:start w:val="1"/>
+      <w:numFmt w:val="lowerLetter"/>
+      <w:lvlText w:val="%5."/>
+      <w:lvlJc w:val="left"/>
+      <w:pPr>
+        <w:ind w:left="3600" w:hanging="360"/>
+      </w:pPr>
+    </w:lvl>
+    <w:lvl w:ilvl="5" w:tplc="0809001B" w:tentative="1">
+      <w:start w:val="1"/>
+      <w:numFmt w:val="lowerRoman"/>
+      <w:lvlText w:val="%6."/>
+      <w:lvlJc w:val="right"/>
+      <w:pPr>
+        <w:ind w:left="4320" w:hanging="180"/>
+      </w:pPr>
+    </w:lvl>
+    <w:lvl w:ilvl="6" w:tplc="0809000F" w:tentative="1">
+      <w:start w:val="1"/>
+      <w:numFmt w:val="decimal"/>
+      <w:lvlText w:val="%7."/>
+      <w:lvlJc w:val="left"/>
+      <w:pPr>
+        <w:ind w:left="5040" w:hanging="360"/>
+      </w:pPr>
+    </w:lvl>
+    <w:lvl w:ilvl="7" w:tplc="08090019" w:tentative="1">
+      <w:start w:val="1"/>
+      <w:numFmt w:val="lowerLetter"/>
+      <w:lvlText w:val="%8."/>
+      <w:lvlJc w:val="left"/>
+      <w:pPr>
+        <w:ind w:left="5760" w:hanging="360"/>
+      </w:pPr>
+    </w:lvl>
+    <w:lvl w:ilvl="8" w:tplc="0809001B" w:tentative="1">
+      <w:start w:val="1"/>
+      <w:numFmt w:val="lowerRoman"/>
+      <w:lvlText w:val="%9."/>
+      <w:lvlJc w:val="right"/>
+      <w:pPr>
+        <w:ind w:left="6480" w:hanging="180"/>
+      </w:pPr>
+    </w:lvl>
+  </w:abstractNum>
+  <w:abstractNum w:abstractNumId="1" w15:restartNumberingAfterBreak="0">
+    <w:nsid w:val="3DB2200E"/>
+    <w:multiLevelType w:val="hybridMultilevel"/>
+    <w:tmpl w:val="67E41F1C"/>
+    <w:lvl w:ilvl="0" w:tplc="08090001">
+      <w:start w:val="1"/>
+      <w:numFmt w:val="bullet"/>
+      <w:lvlText w:val=""/>
+      <w:lvlJc w:val="left"/>
+      <w:pPr>
+        <w:ind w:left="720" w:hanging="360"/>
+      </w:pPr>
+      <w:rPr>
+        <w:rFonts w:ascii="Symbol" w:hAnsi="Symbol" w:hint="default"/>
+      </w:rPr>
+    </w:lvl>
+    <w:lvl w:ilvl="1" w:tplc="08090003" w:tentative="1">
+      <w:start w:val="1"/>
+      <w:numFmt w:val="bullet"/>
+      <w:lvlText w:val="o"/>
+      <w:lvlJc w:val="left"/>
+      <w:pPr>
+        <w:ind w:left="1440" w:hanging="360"/>
+      </w:pPr>
+      <w:rPr>
+        <w:rFonts w:ascii="Courier New" w:hAnsi="Courier New" w:cs="Courier New" w:hint="default"/>
+      </w:rPr>
+    </w:lvl>
+    <w:lvl w:ilvl="2" w:tplc="08090005" w:tentative="1">
+      <w:start w:val="1"/>
+      <w:numFmt w:val="bullet"/>
+      <w:lvlText w:val=""/>
+      <w:lvlJc w:val="left"/>
+      <w:pPr>
+        <w:ind w:left="2160" w:hanging="360"/>
+      </w:pPr>
+      <w:rPr>
+        <w:rFonts w:ascii="Wingdings" w:hAnsi="Wingdings" w:hint="default"/>
+      </w:rPr>
+    </w:lvl>
+    <w:lvl w:ilvl="3" w:tplc="08090001" w:tentative="1">
+      <w:start w:val="1"/>
+      <w:numFmt w:val="bullet"/>
+      <w:lvlText w:val=""/>
+      <w:lvlJc w:val="left"/>
+      <w:pPr>
+        <w:ind w:left="2880" w:hanging="360"/>
+      </w:pPr>
+      <w:rPr>
+        <w:rFonts w:ascii="Symbol" w:hAnsi="Symbol" w:hint="default"/>
+      </w:rPr>
+    </w:lvl>
+    <w:lvl w:ilvl="4" w:tplc="08090003" w:tentative="1">
+      <w:start w:val="1"/>
+      <w:numFmt w:val="bullet"/>
+      <w:lvlText w:val="o"/>
+      <w:lvlJc w:val="left"/>
+      <w:pPr>
+        <w:ind w:left="3600" w:hanging="360"/>
+      </w:pPr>
+      <w:rPr>
+        <w:rFonts w:ascii="Courier New" w:hAnsi="Courier New" w:cs="Courier New" w:hint="default"/>
+      </w:rPr>
+    </w:lvl>
+    <w:lvl w:ilvl="5" w:tplc="08090005" w:tentative="1">
+      <w:start w:val="1"/>
+      <w:numFmt w:val="bullet"/>
+      <w:lvlText w:val=""/>
+      <w:lvlJc w:val="left"/>
+      <w:pPr>
+        <w:ind w:left="4320" w:hanging="360"/>
+      </w:pPr>
+      <w:rPr>
+        <w:rFonts w:ascii="Wingdings" w:hAnsi="Wingdings" w:hint="default"/>
+      </w:rPr>
+    </w:lvl>
+    <w:lvl w:ilvl="6" w:tplc="08090001" w:tentative="1">
+      <w:start w:val="1"/>
+      <w:numFmt w:val="bullet"/>
+      <w:lvlText w:val=""/>
+      <w:lvlJc w:val="left"/>
+      <w:pPr>
+        <w:ind w:left="5040" w:hanging="360"/>
+      </w:pPr>
+      <w:rPr>
+        <w:rFonts w:ascii="Symbol" w:hAnsi="Symbol" w:hint="default"/>
+      </w:rPr>
+    </w:lvl>
+    <w:lvl w:ilvl="7" w:tplc="08090003" w:tentative="1">
+      <w:start w:val="1"/>
+      <w:numFmt w:val="bullet"/>
+      <w:lvlText w:val="o"/>
+      <w:lvlJc w:val="left"/>
+      <w:pPr>
+        <w:ind w:left="5760" w:hanging="360"/>
+      </w:pPr>
+      <w:rPr>
+        <w:rFonts w:ascii="Courier New" w:hAnsi="Courier New" w:cs="Courier New" w:hint="default"/>
+      </w:rPr>
+    </w:lvl>
+    <w:lvl w:ilvl="8" w:tplc="08090005" w:tentative="1">
+      <w:start w:val="1"/>
+      <w:numFmt w:val="bullet"/>
+      <w:lvlText w:val=""/>
+      <w:lvlJc w:val="left"/>
+      <w:pPr>
+        <w:ind w:left="6480" w:hanging="360"/>
+      </w:pPr>
+      <w:rPr>
+        <w:rFonts w:ascii="Wingdings" w:hAnsi="Wingdings" w:hint="default"/>
+      </w:rPr>
+    </w:lvl>
+  </w:abstractNum>
+  <w:abstractNum w:abstractNumId="2" w15:restartNumberingAfterBreak="0">
+    <w:nsid w:val="617F052B"/>
+    <w:multiLevelType w:val="hybridMultilevel"/>
+    <w:tmpl w:val="DF3E0E4C"/>
+    <w:lvl w:ilvl="0" w:tplc="08090001">
+      <w:start w:val="1"/>
+      <w:numFmt w:val="bullet"/>
+      <w:lvlText w:val=""/>
+      <w:lvlJc w:val="left"/>
+      <w:pPr>
+        <w:ind w:left="720" w:hanging="360"/>
+      </w:pPr>
+      <w:rPr>
+        <w:rFonts w:ascii="Symbol" w:hAnsi="Symbol" w:hint="default"/>
+      </w:rPr>
+    </w:lvl>
+    <w:lvl w:ilvl="1" w:tplc="08090003" w:tentative="1">
+      <w:start w:val="1"/>
+      <w:numFmt w:val="bullet"/>
+      <w:lvlText w:val="o"/>
+      <w:lvlJc w:val="left"/>
+      <w:pPr>
+        <w:ind w:left="1440" w:hanging="360"/>
+      </w:pPr>
+      <w:rPr>
+        <w:rFonts w:ascii="Courier New" w:hAnsi="Courier New" w:hint="default"/>
+      </w:rPr>
+    </w:lvl>
+    <w:lvl w:ilvl="2" w:tplc="08090005" w:tentative="1">
+      <w:start w:val="1"/>
+      <w:numFmt w:val="bullet"/>
+      <w:lvlText w:val=""/>
+      <w:lvlJc w:val="left"/>
+      <w:pPr>
+        <w:ind w:left="2160" w:hanging="360"/>
+      </w:pPr>
+      <w:rPr>
+        <w:rFonts w:ascii="Wingdings" w:hAnsi="Wingdings" w:hint="default"/>
+      </w:rPr>
+    </w:lvl>
+    <w:lvl w:ilvl="3" w:tplc="08090001" w:tentative="1">
+      <w:start w:val="1"/>
+      <w:numFmt w:val="bullet"/>
+      <w:lvlText w:val=""/>
+      <w:lvlJc w:val="left"/>
+      <w:pPr>
+        <w:ind w:left="2880" w:hanging="360"/>
+      </w:pPr>
+      <w:rPr>
+        <w:rFonts w:ascii="Symbol" w:hAnsi="Symbol" w:hint="default"/>
+      </w:rPr>
+    </w:lvl>
+    <w:lvl w:ilvl="4" w:tplc="08090003" w:tentative="1">
+      <w:start w:val="1"/>
+      <w:numFmt w:val="bullet"/>
+      <w:lvlText w:val="o"/>
+      <w:lvlJc w:val="left"/>
+      <w:pPr>
+        <w:ind w:left="3600" w:hanging="360"/>
+      </w:pPr>
+      <w:rPr>
+        <w:rFonts w:ascii="Courier New" w:hAnsi="Courier New" w:hint="default"/>
+      </w:rPr>
+    </w:lvl>
+    <w:lvl w:ilvl="5" w:tplc="08090005" w:tentative="1">
+      <w:start w:val="1"/>
+      <w:numFmt w:val="bullet"/>
+      <w:lvlText w:val=""/>
+      <w:lvlJc w:val="left"/>
+      <w:pPr>
+        <w:ind w:left="4320" w:hanging="360"/>
+      </w:pPr>
+      <w:rPr>
+        <w:rFonts w:ascii="Wingdings" w:hAnsi="Wingdings" w:hint="default"/>
+      </w:rPr>
+    </w:lvl>
+    <w:lvl w:ilvl="6" w:tplc="08090001" w:tentative="1">
+      <w:start w:val="1"/>
+      <w:numFmt w:val="bullet"/>
+      <w:lvlText w:val=""/>
+      <w:lvlJc w:val="left"/>
+      <w:pPr>
+        <w:ind w:left="5040" w:hanging="360"/>
+      </w:pPr>
+      <w:rPr>
+        <w:rFonts w:ascii="Symbol" w:hAnsi="Symbol" w:hint="default"/>
+      </w:rPr>
+    </w:lvl>
+    <w:lvl w:ilvl="7" w:tplc="08090003" w:tentative="1">
+      <w:start w:val="1"/>
+      <w:numFmt w:val="bullet"/>
+      <w:lvlText w:val="o"/>
+      <w:lvlJc w:val="left"/>
+      <w:pPr>
+        <w:ind w:left="5760" w:hanging="360"/>
+      </w:pPr>
+      <w:rPr>
+        <w:rFonts w:ascii="Courier New" w:hAnsi="Courier New" w:hint="default"/>
+      </w:rPr>
+    </w:lvl>
+    <w:lvl w:ilvl="8" w:tplc="08090005" w:tentative="1">
+      <w:start w:val="1"/>
+      <w:numFmt w:val="bullet"/>
+      <w:lvlText w:val=""/>
+      <w:lvlJc w:val="left"/>
+      <w:pPr>
+        <w:ind w:left="6480" w:hanging="360"/>
+      </w:pPr>
+      <w:rPr>
+        <w:rFonts w:ascii="Wingdings" w:hAnsi="Wingdings" w:hint="default"/>
+      </w:rPr>
+    </w:lvl>
+  </w:abstractNum>
+  <w:num w:numId="1" w16cid:durableId="1443068064">
+    <w:abstractNumId w:val="2"/>
+  </w:num>
+  <w:num w:numId="2" w16cid:durableId="1061977161">
+    <w:abstractNumId w:val="1"/>
+  </w:num>
+  <w:num w:numId="3" w16cid:durableId="1401632642">
+    <w:abstractNumId w:val="0"/>
+  </w:num>
+</w:numbering>
 </file>
 
 <file path=word/styles.xml><?xml version="1.0" encoding="utf-8"?>
@@ -686,6 +1499,28 @@
       <w:lang w:eastAsia="en-US"/>
     </w:rPr>
   </w:style>
+  <w:style w:type="paragraph" w:styleId="Heading2">
+    <w:name w:val="heading 2"/>
+    <w:basedOn w:val="Normal"/>
+    <w:next w:val="Normal"/>
+    <w:link w:val="Heading2Char"/>
+    <w:uiPriority w:val="9"/>
+    <w:unhideWhenUsed/>
+    <w:qFormat/>
+    <w:rsid w:val="009E42EF"/>
+    <w:pPr>
+      <w:keepNext/>
+      <w:keepLines/>
+      <w:spacing w:before="40"/>
+      <w:outlineLvl w:val="1"/>
+    </w:pPr>
+    <w:rPr>
+      <w:rFonts w:asciiTheme="majorHAnsi" w:eastAsiaTheme="majorEastAsia" w:hAnsiTheme="majorHAnsi" w:cstheme="majorBidi"/>
+      <w:color w:val="2F5496" w:themeColor="accent1" w:themeShade="BF"/>
+      <w:sz w:val="26"/>
+      <w:szCs w:val="26"/>
+    </w:rPr>
+  </w:style>
   <w:style w:type="character" w:default="1" w:styleId="DefaultParagraphFont">
     <w:name w:val="Default Paragraph Font"/>
     <w:uiPriority w:val="1"/>
@@ -767,6 +1602,33 @@
       <w:lang w:val="en-US" w:eastAsia="zh-CN"/>
       <w14:ligatures w14:val="none"/>
     </w:rPr>
+  </w:style>
+  <w:style w:type="character" w:customStyle="1" w:styleId="Heading2Char">
+    <w:name w:val="Heading 2 Char"/>
+    <w:basedOn w:val="DefaultParagraphFont"/>
+    <w:link w:val="Heading2"/>
+    <w:uiPriority w:val="9"/>
+    <w:rsid w:val="009E42EF"/>
+    <w:rPr>
+      <w:rFonts w:asciiTheme="majorHAnsi" w:eastAsiaTheme="majorEastAsia" w:hAnsiTheme="majorHAnsi" w:cstheme="majorBidi"/>
+      <w:color w:val="2F5496" w:themeColor="accent1" w:themeShade="BF"/>
+      <w:kern w:val="0"/>
+      <w:sz w:val="26"/>
+      <w:szCs w:val="26"/>
+      <w:lang w:eastAsia="en-GB"/>
+      <w14:ligatures w14:val="none"/>
+    </w:rPr>
+  </w:style>
+  <w:style w:type="paragraph" w:styleId="ListParagraph">
+    <w:name w:val="List Paragraph"/>
+    <w:basedOn w:val="Normal"/>
+    <w:uiPriority w:val="34"/>
+    <w:qFormat/>
+    <w:rsid w:val="00CB2E9B"/>
+    <w:pPr>
+      <w:ind w:left="720"/>
+      <w:contextualSpacing/>
+    </w:pPr>
   </w:style>
 </w:styles>
 </file>

</xml_diff>

<commit_message>
Added original data plots to dashboard visualization
</commit_message>
<xml_diff>
--- a/Report.docx
+++ b/Report.docx
@@ -5284,6 +5284,230 @@
     </w:p>
     <w:p>
       <w:pPr>
+        <w:pStyle w:val="Heading5"/>
+        <w:jc w:val="both"/>
+      </w:pPr>
+      <w:r>
+        <w:t>Mann-Whitney</w:t>
+      </w:r>
+      <w:r>
+        <w:t xml:space="preserve"> U Test</w:t>
+      </w:r>
+    </w:p>
+    <w:p>
+      <w:pPr>
+        <w:jc w:val="both"/>
+      </w:pPr>
+      <w:r>
+        <w:t xml:space="preserve">Similar comparison was also made using non-parametric test called Mann-Whitney U test. </w:t>
+      </w:r>
+    </w:p>
+    <w:p>
+      <w:pPr>
+        <w:numPr>
+          <w:ilvl w:val="0"/>
+          <w:numId w:val="9"/>
+        </w:numPr>
+        <w:spacing w:before="100" w:beforeAutospacing="1" w:after="100" w:afterAutospacing="1"/>
+        <w:jc w:val="both"/>
+      </w:pPr>
+      <w:r>
+        <w:rPr>
+          <w:rStyle w:val="Strong"/>
+        </w:rPr>
+        <w:t>Null Hypothesis H0:</w:t>
+      </w:r>
+      <w:r>
+        <w:t xml:space="preserve"> There is no significant difference between the production in construction indices between Ireland and Netherlands.</w:t>
+      </w:r>
+    </w:p>
+    <w:p>
+      <w:pPr>
+        <w:numPr>
+          <w:ilvl w:val="0"/>
+          <w:numId w:val="9"/>
+        </w:numPr>
+        <w:spacing w:before="100" w:beforeAutospacing="1" w:after="100" w:afterAutospacing="1"/>
+        <w:jc w:val="both"/>
+      </w:pPr>
+      <w:r>
+        <w:rPr>
+          <w:rStyle w:val="Strong"/>
+        </w:rPr>
+        <w:lastRenderedPageBreak/>
+        <w:t>Alternate Hypothesis H1:</w:t>
+      </w:r>
+      <w:r>
+        <w:t xml:space="preserve"> There is difference between the two countries</w:t>
+      </w:r>
+    </w:p>
+    <w:p>
+      <w:pPr>
+        <w:numPr>
+          <w:ilvl w:val="0"/>
+          <w:numId w:val="9"/>
+        </w:numPr>
+        <w:spacing w:before="100" w:beforeAutospacing="1" w:after="100" w:afterAutospacing="1"/>
+        <w:jc w:val="both"/>
+      </w:pPr>
+      <w:r>
+        <w:rPr>
+          <w:rStyle w:val="Strong"/>
+        </w:rPr>
+        <w:t>Significance Level (alpha):</w:t>
+      </w:r>
+      <w:r>
+        <w:t xml:space="preserve"> 5% (0.05)</w:t>
+      </w:r>
+    </w:p>
+    <w:p>
+      <w:pPr>
+        <w:jc w:val="both"/>
+      </w:pPr>
+      <w:r>
+        <w:t>The resulting p-value was 0.028, which is lower than the chosen significance value. Therefore, the Null Hypothesis is rejected.</w:t>
+      </w:r>
+    </w:p>
+    <w:p>
+      <w:pPr>
+        <w:jc w:val="both"/>
+      </w:pPr>
+    </w:p>
+    <w:p>
+      <w:pPr>
+        <w:pStyle w:val="Heading5"/>
+        <w:jc w:val="both"/>
+      </w:pPr>
+      <w:r>
+        <w:t>Wilcoxon Signed-rank Test</w:t>
+      </w:r>
+    </w:p>
+    <w:p>
+      <w:pPr>
+        <w:jc w:val="both"/>
+      </w:pPr>
+      <w:r>
+        <w:t xml:space="preserve">Another non-parametric test was used to compare two </w:t>
+      </w:r>
+      <w:r>
+        <w:t xml:space="preserve">groups of production in construction indices for Netherlands. </w:t>
+      </w:r>
+    </w:p>
+    <w:p>
+      <w:pPr>
+        <w:numPr>
+          <w:ilvl w:val="0"/>
+          <w:numId w:val="10"/>
+        </w:numPr>
+        <w:spacing w:before="100" w:beforeAutospacing="1" w:after="100" w:afterAutospacing="1"/>
+        <w:jc w:val="both"/>
+      </w:pPr>
+      <w:r>
+        <w:rPr>
+          <w:rStyle w:val="Strong"/>
+        </w:rPr>
+        <w:t>Null Hypothesis H0:</w:t>
+      </w:r>
+      <w:r>
+        <w:t xml:space="preserve"> There is no significant difference between the production in construction indices in Netherlands before and after 3rd quarter of 2022.</w:t>
+      </w:r>
+    </w:p>
+    <w:p>
+      <w:pPr>
+        <w:numPr>
+          <w:ilvl w:val="0"/>
+          <w:numId w:val="10"/>
+        </w:numPr>
+        <w:spacing w:before="100" w:beforeAutospacing="1" w:after="100" w:afterAutospacing="1"/>
+        <w:jc w:val="both"/>
+      </w:pPr>
+      <w:r>
+        <w:rPr>
+          <w:rStyle w:val="Strong"/>
+        </w:rPr>
+        <w:t>Alternate Hypothesis H1:</w:t>
+      </w:r>
+      <w:r>
+        <w:t xml:space="preserve"> There is difference between the group of production in construction indices.</w:t>
+      </w:r>
+    </w:p>
+    <w:p>
+      <w:pPr>
+        <w:numPr>
+          <w:ilvl w:val="0"/>
+          <w:numId w:val="10"/>
+        </w:numPr>
+        <w:spacing w:before="100" w:beforeAutospacing="1" w:after="100" w:afterAutospacing="1"/>
+        <w:jc w:val="both"/>
+      </w:pPr>
+      <w:r>
+        <w:rPr>
+          <w:rStyle w:val="Strong"/>
+        </w:rPr>
+        <w:t>Significance Level (alpha):</w:t>
+      </w:r>
+      <w:r>
+        <w:t xml:space="preserve"> 5% (0.05)</w:t>
+      </w:r>
+    </w:p>
+    <w:p>
+      <w:pPr>
+        <w:jc w:val="both"/>
+      </w:pPr>
+      <w:r>
+        <w:t>It resulted in p-value of 0.50, so the Null Hypothesis is accepted.</w:t>
+      </w:r>
+    </w:p>
+    <w:p>
+      <w:pPr>
+        <w:jc w:val="both"/>
+      </w:pPr>
+    </w:p>
+    <w:p>
+      <w:pPr>
+        <w:pStyle w:val="Heading4"/>
+        <w:jc w:val="both"/>
+      </w:pPr>
+      <w:r>
+        <w:t>Data Preparation</w:t>
+      </w:r>
+    </w:p>
+    <w:p>
+      <w:pPr>
+        <w:jc w:val="both"/>
+      </w:pPr>
+      <w:r>
+        <w:t>After shortlisting the relevant datasets and performing statistical analysis, they were</w:t>
+      </w:r>
+      <w:r>
+        <w:t xml:space="preserve"> pivoted to put the independent and target features as columns and</w:t>
+      </w:r>
+      <w:r>
+        <w:t xml:space="preserve"> joined togethe</w:t>
+      </w:r>
+      <w:r>
+        <w:t>r</w:t>
+      </w:r>
+      <w:r>
+        <w:t>.</w:t>
+      </w:r>
+      <w:r>
+        <w:t xml:space="preserve"> This resulted in a data containing price indices for 40 construction materials, and production in construction indices for 5 types. This was done to understand the relationship between the materials and certain construction types</w:t>
+      </w:r>
+      <w:r>
+        <w:t>. At the end of the study, the objective was to identify key materials affecting a construction type, and to perform prediction and/or classification. Such information could help to better plan the supply of proper materials as per the needs of each construction type and their demands.</w:t>
+      </w:r>
+    </w:p>
+    <w:p>
+      <w:pPr>
+        <w:jc w:val="both"/>
+        <w:rPr>
+          <w:lang w:val="en-US"/>
+        </w:rPr>
+      </w:pPr>
+    </w:p>
+    <w:p>
+      <w:pPr>
         <w:pStyle w:val="ListParagraph"/>
         <w:spacing w:line="276" w:lineRule="auto"/>
         <w:jc w:val="both"/>
@@ -5300,6 +5524,54 @@
           <w:lang w:eastAsia="en-US"/>
         </w:rPr>
       </w:pPr>
+      <w:r>
+        <w:rPr>
+          <w:noProof/>
+          <w:lang w:eastAsia="en-US"/>
+          <w14:ligatures w14:val="standardContextual"/>
+        </w:rPr>
+        <w:drawing>
+          <wp:inline distT="0" distB="0" distL="0" distR="0" wp14:anchorId="0398BFFD" wp14:editId="3C90B638">
+            <wp:extent cx="5731510" cy="1781175"/>
+            <wp:effectExtent l="0" t="0" r="0" b="0"/>
+            <wp:docPr id="1141326582" name="Picture 5"/>
+            <wp:cNvGraphicFramePr>
+              <a:graphicFrameLocks xmlns:a="http://schemas.openxmlformats.org/drawingml/2006/main" noChangeAspect="1"/>
+            </wp:cNvGraphicFramePr>
+            <a:graphic xmlns:a="http://schemas.openxmlformats.org/drawingml/2006/main">
+              <a:graphicData uri="http://schemas.openxmlformats.org/drawingml/2006/picture">
+                <pic:pic xmlns:pic="http://schemas.openxmlformats.org/drawingml/2006/picture">
+                  <pic:nvPicPr>
+                    <pic:cNvPr id="1141326582" name="Picture 1141326582"/>
+                    <pic:cNvPicPr/>
+                  </pic:nvPicPr>
+                  <pic:blipFill>
+                    <a:blip r:embed="rId9" cstate="print">
+                      <a:extLst>
+                        <a:ext uri="{28A0092B-C50C-407E-A947-70E740481C1C}">
+                          <a14:useLocalDpi xmlns:a14="http://schemas.microsoft.com/office/drawing/2010/main" val="0"/>
+                        </a:ext>
+                      </a:extLst>
+                    </a:blip>
+                    <a:stretch>
+                      <a:fillRect/>
+                    </a:stretch>
+                  </pic:blipFill>
+                  <pic:spPr>
+                    <a:xfrm>
+                      <a:off x="0" y="0"/>
+                      <a:ext cx="5731510" cy="1781175"/>
+                    </a:xfrm>
+                    <a:prstGeom prst="rect">
+                      <a:avLst/>
+                    </a:prstGeom>
+                  </pic:spPr>
+                </pic:pic>
+              </a:graphicData>
+            </a:graphic>
+          </wp:inline>
+        </w:drawing>
+      </w:r>
       <w:r>
         <w:rPr>
           <w:lang w:eastAsia="en-US"/>
@@ -5441,7 +5713,7 @@
       <w:r>
         <w:t xml:space="preserve">. Available at: </w:t>
       </w:r>
-      <w:hyperlink r:id="rId9" w:history="1">
+      <w:hyperlink r:id="rId10" w:history="1">
         <w:r>
           <w:rPr>
             <w:rStyle w:val="Hyperlink"/>
@@ -5491,7 +5763,7 @@
       <w:r>
         <w:t xml:space="preserve"> (2014) Predictive Analytics and Data Mining : Concepts and Practice with RapidMiner. Amsterdam: Morgan Kaufmann. Available at: </w:t>
       </w:r>
-      <w:hyperlink r:id="rId10" w:history="1">
+      <w:hyperlink r:id="rId11" w:history="1">
         <w:r>
           <w:rPr>
             <w:rStyle w:val="Hyperlink"/>
@@ -5620,7 +5892,7 @@
       <w:r>
         <w:t xml:space="preserve">. Available at: </w:t>
       </w:r>
-      <w:hyperlink r:id="rId11" w:history="1"/>
+      <w:hyperlink r:id="rId12" w:history="1"/>
       <w:r>
         <w:rPr>
           <w:rStyle w:val="Hyperlink"/>
@@ -5662,7 +5934,7 @@
         </w:rPr>
         <w:t xml:space="preserve">European Commission (2023). Datasets, Publisher: Eurostat. Available at: </w:t>
       </w:r>
-      <w:hyperlink r:id="rId12" w:history="1">
+      <w:hyperlink r:id="rId13" w:history="1">
         <w:r>
           <w:rPr>
             <w:rStyle w:val="Hyperlink"/>
@@ -5697,7 +5969,7 @@
         </w:rPr>
         <w:t xml:space="preserve">Reddit Inc. (2023). Data API Terms. Available at: </w:t>
       </w:r>
-      <w:hyperlink r:id="rId13" w:history="1">
+      <w:hyperlink r:id="rId14" w:history="1">
         <w:r>
           <w:rPr>
             <w:rStyle w:val="Hyperlink"/>
@@ -5754,7 +6026,7 @@
         </w:rPr>
         <w:t xml:space="preserve"> of Science [Preprint]. Available at: </w:t>
       </w:r>
-      <w:hyperlink r:id="rId14" w:history="1">
+      <w:hyperlink r:id="rId15" w:history="1">
         <w:r>
           <w:rPr>
             <w:rStyle w:val="Hyperlink"/>
@@ -5837,7 +6109,7 @@
         </w:rPr>
         <w:t xml:space="preserve"> Test Using Monte Carlo Simulation with R’, IOP Conference Series: Materials Science and Engineering, 300, p. 012030. Available at: </w:t>
       </w:r>
-      <w:hyperlink r:id="rId15" w:history="1">
+      <w:hyperlink r:id="rId16" w:history="1">
         <w:r>
           <w:rPr>
             <w:rStyle w:val="Hyperlink"/>
@@ -5892,7 +6164,7 @@
         </w:rPr>
         <w:t xml:space="preserve"> of Science [Preprint]. Available at: </w:t>
       </w:r>
-      <w:hyperlink r:id="rId16" w:history="1">
+      <w:hyperlink r:id="rId17" w:history="1">
         <w:r>
           <w:rPr>
             <w:rStyle w:val="Hyperlink"/>
@@ -5961,6 +6233,155 @@
 <file path=word/numbering.xml><?xml version="1.0" encoding="utf-8"?>
 <w:numbering xmlns:wpc="http://schemas.microsoft.com/office/word/2010/wordprocessingCanvas" xmlns:cx="http://schemas.microsoft.com/office/drawing/2014/chartex" xmlns:cx1="http://schemas.microsoft.com/office/drawing/2015/9/8/chartex" xmlns:cx2="http://schemas.microsoft.com/office/drawing/2015/10/21/chartex" xmlns:cx3="http://schemas.microsoft.com/office/drawing/2016/5/9/chartex" xmlns:cx4="http://schemas.microsoft.com/office/drawing/2016/5/10/chartex" xmlns:cx5="http://schemas.microsoft.com/office/drawing/2016/5/11/chartex" xmlns:cx6="http://schemas.microsoft.com/office/drawing/2016/5/12/chartex" xmlns:cx7="http://schemas.microsoft.com/office/drawing/2016/5/13/chartex" xmlns:cx8="http://schemas.microsoft.com/office/drawing/2016/5/14/chartex" xmlns:mc="http://schemas.openxmlformats.org/markup-compatibility/2006" xmlns:aink="http://schemas.microsoft.com/office/drawing/2016/ink" xmlns:am3d="http://schemas.microsoft.com/office/drawing/2017/model3d" xmlns:o="urn:schemas-microsoft-com:office:office" xmlns:oel="http://schemas.microsoft.com/office/2019/extlst" xmlns:r="http://schemas.openxmlformats.org/officeDocument/2006/relationships" xmlns:m="http://schemas.openxmlformats.org/officeDocument/2006/math" xmlns:v="urn:schemas-microsoft-com:vml" xmlns:wp14="http://schemas.microsoft.com/office/word/2010/wordprocessingDrawing" xmlns:wp="http://schemas.openxmlformats.org/drawingml/2006/wordprocessingDrawing" xmlns:w10="urn:schemas-microsoft-com:office:word" xmlns:w="http://schemas.openxmlformats.org/wordprocessingml/2006/main" xmlns:w14="http://schemas.microsoft.com/office/word/2010/wordml" xmlns:w15="http://schemas.microsoft.com/office/word/2012/wordml" xmlns:w16cex="http://schemas.microsoft.com/office/word/2018/wordml/cex" xmlns:w16cid="http://schemas.microsoft.com/office/word/2016/wordml/cid" xmlns:w16="http://schemas.microsoft.com/office/word/2018/wordml" xmlns:w16du="http://schemas.microsoft.com/office/word/2023/wordml/word16du" xmlns:w16sdtdh="http://schemas.microsoft.com/office/word/2020/wordml/sdtdatahash" xmlns:w16se="http://schemas.microsoft.com/office/word/2015/wordml/symex" xmlns:wpg="http://schemas.microsoft.com/office/word/2010/wordprocessingGroup" xmlns:wpi="http://schemas.microsoft.com/office/word/2010/wordprocessingInk" xmlns:wne="http://schemas.microsoft.com/office/word/2006/wordml" xmlns:wps="http://schemas.microsoft.com/office/word/2010/wordprocessingShape" mc:Ignorable="w14 w15 w16se w16cid w16 w16cex w16sdtdh wp14">
   <w:abstractNum w:abstractNumId="0" w15:restartNumberingAfterBreak="0">
+    <w:nsid w:val="20033A73"/>
+    <w:multiLevelType w:val="multilevel"/>
+    <w:tmpl w:val="2BCA6ECA"/>
+    <w:lvl w:ilvl="0">
+      <w:start w:val="1"/>
+      <w:numFmt w:val="bullet"/>
+      <w:lvlText w:val=""/>
+      <w:lvlJc w:val="left"/>
+      <w:pPr>
+        <w:tabs>
+          <w:tab w:val="num" w:pos="720"/>
+        </w:tabs>
+        <w:ind w:left="720" w:hanging="360"/>
+      </w:pPr>
+      <w:rPr>
+        <w:rFonts w:ascii="Symbol" w:hAnsi="Symbol" w:hint="default"/>
+        <w:sz w:val="20"/>
+      </w:rPr>
+    </w:lvl>
+    <w:lvl w:ilvl="1" w:tentative="1">
+      <w:start w:val="1"/>
+      <w:numFmt w:val="bullet"/>
+      <w:lvlText w:val="o"/>
+      <w:lvlJc w:val="left"/>
+      <w:pPr>
+        <w:tabs>
+          <w:tab w:val="num" w:pos="1440"/>
+        </w:tabs>
+        <w:ind w:left="1440" w:hanging="360"/>
+      </w:pPr>
+      <w:rPr>
+        <w:rFonts w:ascii="Courier New" w:hAnsi="Courier New" w:hint="default"/>
+        <w:sz w:val="20"/>
+      </w:rPr>
+    </w:lvl>
+    <w:lvl w:ilvl="2" w:tentative="1">
+      <w:start w:val="1"/>
+      <w:numFmt w:val="bullet"/>
+      <w:lvlText w:val=""/>
+      <w:lvlJc w:val="left"/>
+      <w:pPr>
+        <w:tabs>
+          <w:tab w:val="num" w:pos="2160"/>
+        </w:tabs>
+        <w:ind w:left="2160" w:hanging="360"/>
+      </w:pPr>
+      <w:rPr>
+        <w:rFonts w:ascii="Wingdings" w:hAnsi="Wingdings" w:hint="default"/>
+        <w:sz w:val="20"/>
+      </w:rPr>
+    </w:lvl>
+    <w:lvl w:ilvl="3" w:tentative="1">
+      <w:start w:val="1"/>
+      <w:numFmt w:val="bullet"/>
+      <w:lvlText w:val=""/>
+      <w:lvlJc w:val="left"/>
+      <w:pPr>
+        <w:tabs>
+          <w:tab w:val="num" w:pos="2880"/>
+        </w:tabs>
+        <w:ind w:left="2880" w:hanging="360"/>
+      </w:pPr>
+      <w:rPr>
+        <w:rFonts w:ascii="Wingdings" w:hAnsi="Wingdings" w:hint="default"/>
+        <w:sz w:val="20"/>
+      </w:rPr>
+    </w:lvl>
+    <w:lvl w:ilvl="4" w:tentative="1">
+      <w:start w:val="1"/>
+      <w:numFmt w:val="bullet"/>
+      <w:lvlText w:val=""/>
+      <w:lvlJc w:val="left"/>
+      <w:pPr>
+        <w:tabs>
+          <w:tab w:val="num" w:pos="3600"/>
+        </w:tabs>
+        <w:ind w:left="3600" w:hanging="360"/>
+      </w:pPr>
+      <w:rPr>
+        <w:rFonts w:ascii="Wingdings" w:hAnsi="Wingdings" w:hint="default"/>
+        <w:sz w:val="20"/>
+      </w:rPr>
+    </w:lvl>
+    <w:lvl w:ilvl="5" w:tentative="1">
+      <w:start w:val="1"/>
+      <w:numFmt w:val="bullet"/>
+      <w:lvlText w:val=""/>
+      <w:lvlJc w:val="left"/>
+      <w:pPr>
+        <w:tabs>
+          <w:tab w:val="num" w:pos="4320"/>
+        </w:tabs>
+        <w:ind w:left="4320" w:hanging="360"/>
+      </w:pPr>
+      <w:rPr>
+        <w:rFonts w:ascii="Wingdings" w:hAnsi="Wingdings" w:hint="default"/>
+        <w:sz w:val="20"/>
+      </w:rPr>
+    </w:lvl>
+    <w:lvl w:ilvl="6" w:tentative="1">
+      <w:start w:val="1"/>
+      <w:numFmt w:val="bullet"/>
+      <w:lvlText w:val=""/>
+      <w:lvlJc w:val="left"/>
+      <w:pPr>
+        <w:tabs>
+          <w:tab w:val="num" w:pos="5040"/>
+        </w:tabs>
+        <w:ind w:left="5040" w:hanging="360"/>
+      </w:pPr>
+      <w:rPr>
+        <w:rFonts w:ascii="Wingdings" w:hAnsi="Wingdings" w:hint="default"/>
+        <w:sz w:val="20"/>
+      </w:rPr>
+    </w:lvl>
+    <w:lvl w:ilvl="7" w:tentative="1">
+      <w:start w:val="1"/>
+      <w:numFmt w:val="bullet"/>
+      <w:lvlText w:val=""/>
+      <w:lvlJc w:val="left"/>
+      <w:pPr>
+        <w:tabs>
+          <w:tab w:val="num" w:pos="5760"/>
+        </w:tabs>
+        <w:ind w:left="5760" w:hanging="360"/>
+      </w:pPr>
+      <w:rPr>
+        <w:rFonts w:ascii="Wingdings" w:hAnsi="Wingdings" w:hint="default"/>
+        <w:sz w:val="20"/>
+      </w:rPr>
+    </w:lvl>
+    <w:lvl w:ilvl="8" w:tentative="1">
+      <w:start w:val="1"/>
+      <w:numFmt w:val="bullet"/>
+      <w:lvlText w:val=""/>
+      <w:lvlJc w:val="left"/>
+      <w:pPr>
+        <w:tabs>
+          <w:tab w:val="num" w:pos="6480"/>
+        </w:tabs>
+        <w:ind w:left="6480" w:hanging="360"/>
+      </w:pPr>
+      <w:rPr>
+        <w:rFonts w:ascii="Wingdings" w:hAnsi="Wingdings" w:hint="default"/>
+        <w:sz w:val="20"/>
+      </w:rPr>
+    </w:lvl>
+  </w:abstractNum>
+  <w:abstractNum w:abstractNumId="1" w15:restartNumberingAfterBreak="0">
     <w:nsid w:val="27AB7676"/>
     <w:multiLevelType w:val="multilevel"/>
     <w:tmpl w:val="B1BE665E"/>
@@ -6109,7 +6530,7 @@
       </w:rPr>
     </w:lvl>
   </w:abstractNum>
-  <w:abstractNum w:abstractNumId="1" w15:restartNumberingAfterBreak="0">
+  <w:abstractNum w:abstractNumId="2" w15:restartNumberingAfterBreak="0">
     <w:nsid w:val="2AD44DC9"/>
     <w:multiLevelType w:val="hybridMultilevel"/>
     <w:tmpl w:val="98CEC0A8"/>
@@ -6195,7 +6616,7 @@
       </w:pPr>
     </w:lvl>
   </w:abstractNum>
-  <w:abstractNum w:abstractNumId="2" w15:restartNumberingAfterBreak="0">
+  <w:abstractNum w:abstractNumId="3" w15:restartNumberingAfterBreak="0">
     <w:nsid w:val="382515F4"/>
     <w:multiLevelType w:val="multilevel"/>
     <w:tmpl w:val="DE062178"/>
@@ -6344,7 +6765,7 @@
       </w:rPr>
     </w:lvl>
   </w:abstractNum>
-  <w:abstractNum w:abstractNumId="3" w15:restartNumberingAfterBreak="0">
+  <w:abstractNum w:abstractNumId="4" w15:restartNumberingAfterBreak="0">
     <w:nsid w:val="3AA04FB3"/>
     <w:multiLevelType w:val="multilevel"/>
     <w:tmpl w:val="8CB2253A"/>
@@ -6493,7 +6914,7 @@
       </w:rPr>
     </w:lvl>
   </w:abstractNum>
-  <w:abstractNum w:abstractNumId="4" w15:restartNumberingAfterBreak="0">
+  <w:abstractNum w:abstractNumId="5" w15:restartNumberingAfterBreak="0">
     <w:nsid w:val="3DB2200E"/>
     <w:multiLevelType w:val="hybridMultilevel"/>
     <w:tmpl w:val="67E41F1C"/>
@@ -6606,7 +7027,156 @@
       </w:rPr>
     </w:lvl>
   </w:abstractNum>
-  <w:abstractNum w:abstractNumId="5" w15:restartNumberingAfterBreak="0">
+  <w:abstractNum w:abstractNumId="6" w15:restartNumberingAfterBreak="0">
+    <w:nsid w:val="5FC83913"/>
+    <w:multiLevelType w:val="multilevel"/>
+    <w:tmpl w:val="A08A4A36"/>
+    <w:lvl w:ilvl="0">
+      <w:start w:val="1"/>
+      <w:numFmt w:val="bullet"/>
+      <w:lvlText w:val=""/>
+      <w:lvlJc w:val="left"/>
+      <w:pPr>
+        <w:tabs>
+          <w:tab w:val="num" w:pos="720"/>
+        </w:tabs>
+        <w:ind w:left="720" w:hanging="360"/>
+      </w:pPr>
+      <w:rPr>
+        <w:rFonts w:ascii="Symbol" w:hAnsi="Symbol" w:hint="default"/>
+        <w:sz w:val="20"/>
+      </w:rPr>
+    </w:lvl>
+    <w:lvl w:ilvl="1" w:tentative="1">
+      <w:start w:val="1"/>
+      <w:numFmt w:val="bullet"/>
+      <w:lvlText w:val="o"/>
+      <w:lvlJc w:val="left"/>
+      <w:pPr>
+        <w:tabs>
+          <w:tab w:val="num" w:pos="1440"/>
+        </w:tabs>
+        <w:ind w:left="1440" w:hanging="360"/>
+      </w:pPr>
+      <w:rPr>
+        <w:rFonts w:ascii="Courier New" w:hAnsi="Courier New" w:hint="default"/>
+        <w:sz w:val="20"/>
+      </w:rPr>
+    </w:lvl>
+    <w:lvl w:ilvl="2" w:tentative="1">
+      <w:start w:val="1"/>
+      <w:numFmt w:val="bullet"/>
+      <w:lvlText w:val=""/>
+      <w:lvlJc w:val="left"/>
+      <w:pPr>
+        <w:tabs>
+          <w:tab w:val="num" w:pos="2160"/>
+        </w:tabs>
+        <w:ind w:left="2160" w:hanging="360"/>
+      </w:pPr>
+      <w:rPr>
+        <w:rFonts w:ascii="Wingdings" w:hAnsi="Wingdings" w:hint="default"/>
+        <w:sz w:val="20"/>
+      </w:rPr>
+    </w:lvl>
+    <w:lvl w:ilvl="3" w:tentative="1">
+      <w:start w:val="1"/>
+      <w:numFmt w:val="bullet"/>
+      <w:lvlText w:val=""/>
+      <w:lvlJc w:val="left"/>
+      <w:pPr>
+        <w:tabs>
+          <w:tab w:val="num" w:pos="2880"/>
+        </w:tabs>
+        <w:ind w:left="2880" w:hanging="360"/>
+      </w:pPr>
+      <w:rPr>
+        <w:rFonts w:ascii="Wingdings" w:hAnsi="Wingdings" w:hint="default"/>
+        <w:sz w:val="20"/>
+      </w:rPr>
+    </w:lvl>
+    <w:lvl w:ilvl="4" w:tentative="1">
+      <w:start w:val="1"/>
+      <w:numFmt w:val="bullet"/>
+      <w:lvlText w:val=""/>
+      <w:lvlJc w:val="left"/>
+      <w:pPr>
+        <w:tabs>
+          <w:tab w:val="num" w:pos="3600"/>
+        </w:tabs>
+        <w:ind w:left="3600" w:hanging="360"/>
+      </w:pPr>
+      <w:rPr>
+        <w:rFonts w:ascii="Wingdings" w:hAnsi="Wingdings" w:hint="default"/>
+        <w:sz w:val="20"/>
+      </w:rPr>
+    </w:lvl>
+    <w:lvl w:ilvl="5" w:tentative="1">
+      <w:start w:val="1"/>
+      <w:numFmt w:val="bullet"/>
+      <w:lvlText w:val=""/>
+      <w:lvlJc w:val="left"/>
+      <w:pPr>
+        <w:tabs>
+          <w:tab w:val="num" w:pos="4320"/>
+        </w:tabs>
+        <w:ind w:left="4320" w:hanging="360"/>
+      </w:pPr>
+      <w:rPr>
+        <w:rFonts w:ascii="Wingdings" w:hAnsi="Wingdings" w:hint="default"/>
+        <w:sz w:val="20"/>
+      </w:rPr>
+    </w:lvl>
+    <w:lvl w:ilvl="6" w:tentative="1">
+      <w:start w:val="1"/>
+      <w:numFmt w:val="bullet"/>
+      <w:lvlText w:val=""/>
+      <w:lvlJc w:val="left"/>
+      <w:pPr>
+        <w:tabs>
+          <w:tab w:val="num" w:pos="5040"/>
+        </w:tabs>
+        <w:ind w:left="5040" w:hanging="360"/>
+      </w:pPr>
+      <w:rPr>
+        <w:rFonts w:ascii="Wingdings" w:hAnsi="Wingdings" w:hint="default"/>
+        <w:sz w:val="20"/>
+      </w:rPr>
+    </w:lvl>
+    <w:lvl w:ilvl="7" w:tentative="1">
+      <w:start w:val="1"/>
+      <w:numFmt w:val="bullet"/>
+      <w:lvlText w:val=""/>
+      <w:lvlJc w:val="left"/>
+      <w:pPr>
+        <w:tabs>
+          <w:tab w:val="num" w:pos="5760"/>
+        </w:tabs>
+        <w:ind w:left="5760" w:hanging="360"/>
+      </w:pPr>
+      <w:rPr>
+        <w:rFonts w:ascii="Wingdings" w:hAnsi="Wingdings" w:hint="default"/>
+        <w:sz w:val="20"/>
+      </w:rPr>
+    </w:lvl>
+    <w:lvl w:ilvl="8" w:tentative="1">
+      <w:start w:val="1"/>
+      <w:numFmt w:val="bullet"/>
+      <w:lvlText w:val=""/>
+      <w:lvlJc w:val="left"/>
+      <w:pPr>
+        <w:tabs>
+          <w:tab w:val="num" w:pos="6480"/>
+        </w:tabs>
+        <w:ind w:left="6480" w:hanging="360"/>
+      </w:pPr>
+      <w:rPr>
+        <w:rFonts w:ascii="Wingdings" w:hAnsi="Wingdings" w:hint="default"/>
+        <w:sz w:val="20"/>
+      </w:rPr>
+    </w:lvl>
+  </w:abstractNum>
+  <w:abstractNum w:abstractNumId="7" w15:restartNumberingAfterBreak="0">
     <w:nsid w:val="613A4696"/>
     <w:multiLevelType w:val="multilevel"/>
     <w:tmpl w:val="5C72E046"/>
@@ -6755,7 +7325,7 @@
       </w:rPr>
     </w:lvl>
   </w:abstractNum>
-  <w:abstractNum w:abstractNumId="6" w15:restartNumberingAfterBreak="0">
+  <w:abstractNum w:abstractNumId="8" w15:restartNumberingAfterBreak="0">
     <w:nsid w:val="617F052B"/>
     <w:multiLevelType w:val="hybridMultilevel"/>
     <w:tmpl w:val="DF3E0E4C"/>
@@ -6868,7 +7438,7 @@
       </w:rPr>
     </w:lvl>
   </w:abstractNum>
-  <w:abstractNum w:abstractNumId="7" w15:restartNumberingAfterBreak="0">
+  <w:abstractNum w:abstractNumId="9" w15:restartNumberingAfterBreak="0">
     <w:nsid w:val="6C8754CD"/>
     <w:multiLevelType w:val="multilevel"/>
     <w:tmpl w:val="E9DC6064"/>
@@ -7018,28 +7588,34 @@
     </w:lvl>
   </w:abstractNum>
   <w:num w:numId="1" w16cid:durableId="1443068064">
-    <w:abstractNumId w:val="6"/>
+    <w:abstractNumId w:val="8"/>
   </w:num>
   <w:num w:numId="2" w16cid:durableId="1061977161">
+    <w:abstractNumId w:val="5"/>
+  </w:num>
+  <w:num w:numId="3" w16cid:durableId="1401632642">
+    <w:abstractNumId w:val="2"/>
+  </w:num>
+  <w:num w:numId="4" w16cid:durableId="1765225745">
+    <w:abstractNumId w:val="9"/>
+  </w:num>
+  <w:num w:numId="5" w16cid:durableId="1186676584">
     <w:abstractNumId w:val="4"/>
   </w:num>
-  <w:num w:numId="3" w16cid:durableId="1401632642">
+  <w:num w:numId="6" w16cid:durableId="1565607662">
+    <w:abstractNumId w:val="3"/>
+  </w:num>
+  <w:num w:numId="7" w16cid:durableId="1912616580">
+    <w:abstractNumId w:val="7"/>
+  </w:num>
+  <w:num w:numId="8" w16cid:durableId="1684478653">
     <w:abstractNumId w:val="1"/>
   </w:num>
-  <w:num w:numId="4" w16cid:durableId="1765225745">
-    <w:abstractNumId w:val="7"/>
+  <w:num w:numId="9" w16cid:durableId="19551567">
+    <w:abstractNumId w:val="0"/>
   </w:num>
-  <w:num w:numId="5" w16cid:durableId="1186676584">
-    <w:abstractNumId w:val="3"/>
-  </w:num>
-  <w:num w:numId="6" w16cid:durableId="1565607662">
-    <w:abstractNumId w:val="2"/>
-  </w:num>
-  <w:num w:numId="7" w16cid:durableId="1912616580">
-    <w:abstractNumId w:val="5"/>
-  </w:num>
-  <w:num w:numId="8" w16cid:durableId="1684478653">
-    <w:abstractNumId w:val="0"/>
+  <w:num w:numId="10" w16cid:durableId="1629119396">
+    <w:abstractNumId w:val="6"/>
   </w:num>
 </w:numbering>
 </file>

</xml_diff>

<commit_message>
Added unittests for main functions
</commit_message>
<xml_diff>
--- a/Report.docx
+++ b/Report.docx
@@ -1043,14 +1043,24 @@
       <w:r>
         <w:t xml:space="preserve">Table </w:t>
       </w:r>
-      <w:fldSimple w:instr=" SEQ Table \* ARABIC ">
-        <w:r>
-          <w:rPr>
-            <w:noProof/>
-          </w:rPr>
-          <w:t>1</w:t>
-        </w:r>
-      </w:fldSimple>
+      <w:r>
+        <w:fldChar w:fldCharType="begin"/>
+      </w:r>
+      <w:r>
+        <w:instrText xml:space="preserve"> SEQ Table \* ARABIC </w:instrText>
+      </w:r>
+      <w:r>
+        <w:fldChar w:fldCharType="separate"/>
+      </w:r>
+      <w:r>
+        <w:rPr>
+          <w:noProof/>
+        </w:rPr>
+        <w:t>1</w:t>
+      </w:r>
+      <w:r>
+        <w:fldChar w:fldCharType="end"/>
+      </w:r>
       <w:r>
         <w:t xml:space="preserve">: Statistical Description of </w:t>
       </w:r>
@@ -2293,14 +2303,24 @@
       <w:r>
         <w:t xml:space="preserve">Figure </w:t>
       </w:r>
-      <w:fldSimple w:instr=" SEQ Figure \* ARABIC ">
-        <w:r>
-          <w:rPr>
-            <w:noProof/>
-          </w:rPr>
-          <w:t>1</w:t>
-        </w:r>
-      </w:fldSimple>
+      <w:r>
+        <w:fldChar w:fldCharType="begin"/>
+      </w:r>
+      <w:r>
+        <w:instrText xml:space="preserve"> SEQ Figure \* ARABIC </w:instrText>
+      </w:r>
+      <w:r>
+        <w:fldChar w:fldCharType="separate"/>
+      </w:r>
+      <w:r>
+        <w:rPr>
+          <w:noProof/>
+        </w:rPr>
+        <w:t>1</w:t>
+      </w:r>
+      <w:r>
+        <w:fldChar w:fldCharType="end"/>
+      </w:r>
       <w:r>
         <w:t xml:space="preserve">: </w:t>
       </w:r>
@@ -2477,14 +2497,24 @@
       <w:r>
         <w:t xml:space="preserve">Figure </w:t>
       </w:r>
-      <w:fldSimple w:instr=" SEQ Figure \* ARABIC ">
-        <w:r>
-          <w:rPr>
-            <w:noProof/>
-          </w:rPr>
-          <w:t>2</w:t>
-        </w:r>
-      </w:fldSimple>
+      <w:r>
+        <w:fldChar w:fldCharType="begin"/>
+      </w:r>
+      <w:r>
+        <w:instrText xml:space="preserve"> SEQ Figure \* ARABIC </w:instrText>
+      </w:r>
+      <w:r>
+        <w:fldChar w:fldCharType="separate"/>
+      </w:r>
+      <w:r>
+        <w:rPr>
+          <w:noProof/>
+        </w:rPr>
+        <w:t>2</w:t>
+      </w:r>
+      <w:r>
+        <w:fldChar w:fldCharType="end"/>
+      </w:r>
       <w:r>
         <w:t xml:space="preserve">: </w:t>
       </w:r>
@@ -2584,14 +2614,24 @@
       <w:r>
         <w:t xml:space="preserve">Figure </w:t>
       </w:r>
-      <w:fldSimple w:instr=" SEQ Figure \* ARABIC ">
-        <w:r>
-          <w:rPr>
-            <w:noProof/>
-          </w:rPr>
-          <w:t>3</w:t>
-        </w:r>
-      </w:fldSimple>
+      <w:r>
+        <w:fldChar w:fldCharType="begin"/>
+      </w:r>
+      <w:r>
+        <w:instrText xml:space="preserve"> SEQ Figure \* ARABIC </w:instrText>
+      </w:r>
+      <w:r>
+        <w:fldChar w:fldCharType="separate"/>
+      </w:r>
+      <w:r>
+        <w:rPr>
+          <w:noProof/>
+        </w:rPr>
+        <w:t>3</w:t>
+      </w:r>
+      <w:r>
+        <w:fldChar w:fldCharType="end"/>
+      </w:r>
       <w:r>
         <w:t xml:space="preserve">: </w:t>
       </w:r>
@@ -2793,14 +2833,24 @@
         <w:lastRenderedPageBreak/>
         <w:t xml:space="preserve">Table </w:t>
       </w:r>
-      <w:fldSimple w:instr=" SEQ Table \* ARABIC ">
-        <w:r>
-          <w:rPr>
-            <w:noProof/>
-          </w:rPr>
-          <w:t>2</w:t>
-        </w:r>
-      </w:fldSimple>
+      <w:r>
+        <w:fldChar w:fldCharType="begin"/>
+      </w:r>
+      <w:r>
+        <w:instrText xml:space="preserve"> SEQ Table \* ARABIC </w:instrText>
+      </w:r>
+      <w:r>
+        <w:fldChar w:fldCharType="separate"/>
+      </w:r>
+      <w:r>
+        <w:rPr>
+          <w:noProof/>
+        </w:rPr>
+        <w:t>2</w:t>
+      </w:r>
+      <w:r>
+        <w:fldChar w:fldCharType="end"/>
+      </w:r>
       <w:r>
         <w:t>: Pearson Correlation Coefficient Test results</w:t>
       </w:r>
@@ -3848,7 +3898,7 @@
         <w:rPr>
           <w:rStyle w:val="Strong"/>
         </w:rPr>
-        <w:t>Significance Level (alpha):</w:t>
+        <w:t>Alpha</w:t>
       </w:r>
       <w:r>
         <w:t xml:space="preserve"> 5% (0.05)</w:t>
@@ -3863,14 +3913,24 @@
       <w:r>
         <w:t xml:space="preserve">Table </w:t>
       </w:r>
-      <w:fldSimple w:instr=" SEQ Table \* ARABIC ">
-        <w:r>
-          <w:rPr>
-            <w:noProof/>
-          </w:rPr>
-          <w:t>3</w:t>
-        </w:r>
-      </w:fldSimple>
+      <w:r>
+        <w:fldChar w:fldCharType="begin"/>
+      </w:r>
+      <w:r>
+        <w:instrText xml:space="preserve"> SEQ Table \* ARABIC </w:instrText>
+      </w:r>
+      <w:r>
+        <w:fldChar w:fldCharType="separate"/>
+      </w:r>
+      <w:r>
+        <w:rPr>
+          <w:noProof/>
+        </w:rPr>
+        <w:t>3</w:t>
+      </w:r>
+      <w:r>
+        <w:fldChar w:fldCharType="end"/>
+      </w:r>
       <w:r>
         <w:t>: T-test for Sample Mean and Population Mean</w:t>
       </w:r>
@@ -4932,7 +4992,7 @@
         <w:rPr>
           <w:rStyle w:val="Strong"/>
         </w:rPr>
-        <w:t>Significance Level (alpha):</w:t>
+        <w:t>Alpha:</w:t>
       </w:r>
       <w:r>
         <w:t xml:space="preserve"> 5% (0.05)</w:t>
@@ -5071,7 +5131,7 @@
         <w:rPr>
           <w:rStyle w:val="Strong"/>
         </w:rPr>
-        <w:t>Significance Level (alpha):</w:t>
+        <w:t>Alpha:</w:t>
       </w:r>
       <w:r>
         <w:t xml:space="preserve"> 5% (0.05)</w:t>
@@ -5245,7 +5305,7 @@
         <w:rPr>
           <w:rStyle w:val="Strong"/>
         </w:rPr>
-        <w:t>Significance Level (alpha):</w:t>
+        <w:t>Alpha:</w:t>
       </w:r>
       <w:r>
         <w:t xml:space="preserve"> 5% (0.05)</w:t>
@@ -5354,7 +5414,7 @@
         <w:rPr>
           <w:rStyle w:val="Strong"/>
         </w:rPr>
-        <w:t>Significance Level (alpha):</w:t>
+        <w:t>Alpha:</w:t>
       </w:r>
       <w:r>
         <w:t xml:space="preserve"> 5% (0.05)</w:t>
@@ -5492,10 +5552,36 @@
         <w:t>.</w:t>
       </w:r>
       <w:r>
-        <w:t xml:space="preserve"> This resulted in a data containing price indices for 40 construction materials, and production in construction indices for 5 types. This was done to understand the relationship between the materials and certain construction types</w:t>
+        <w:t xml:space="preserve"> This resul</w:t>
+      </w:r>
+      <w:r>
+        <w:t>ting</w:t>
+      </w:r>
+      <w:r>
+        <w:t xml:space="preserve"> data contain</w:t>
+      </w:r>
+      <w:r>
+        <w:t>ed</w:t>
+      </w:r>
+      <w:r>
+        <w:t xml:space="preserve"> price indices for 40 construction materials, and production in construction indices for 5 types. This was done to understand the relationship between the materials and certain construction types</w:t>
       </w:r>
       <w:r>
         <w:t>. At the end of the study, the objective was to identify key materials affecting a construction type, and to perform prediction and/or classification. Such information could help to better plan the supply of proper materials as per the needs of each construction type and their demands.</w:t>
+      </w:r>
+      <w:r>
+        <w:t xml:space="preserve"> Below line plots represent the trends in Production in Construction and Construction Material Prices.</w:t>
+      </w:r>
+      <w:r>
+        <w:t xml:space="preserve"> The different </w:t>
+      </w:r>
+      <w:proofErr w:type="spellStart"/>
+      <w:r>
+        <w:t>colored</w:t>
+      </w:r>
+      <w:proofErr w:type="spellEnd"/>
+      <w:r>
+        <w:t xml:space="preserve"> lines indicate different construction types or materials.</w:t>
       </w:r>
     </w:p>
     <w:p>
@@ -5518,11 +5604,9 @@
     </w:p>
     <w:p>
       <w:pPr>
+        <w:keepNext/>
         <w:spacing w:line="276" w:lineRule="auto"/>
         <w:jc w:val="both"/>
-        <w:rPr>
-          <w:lang w:eastAsia="en-US"/>
-        </w:rPr>
       </w:pPr>
       <w:r>
         <w:rPr>
@@ -5572,6 +5656,626 @@
           </wp:inline>
         </w:drawing>
       </w:r>
+    </w:p>
+    <w:p>
+      <w:pPr>
+        <w:pStyle w:val="Caption"/>
+        <w:jc w:val="both"/>
+      </w:pPr>
+      <w:r>
+        <w:t xml:space="preserve">Figure </w:t>
+      </w:r>
+      <w:r>
+        <w:fldChar w:fldCharType="begin"/>
+      </w:r>
+      <w:r>
+        <w:instrText xml:space="preserve"> SEQ Figure \* ARABIC </w:instrText>
+      </w:r>
+      <w:r>
+        <w:fldChar w:fldCharType="separate"/>
+      </w:r>
+      <w:r>
+        <w:rPr>
+          <w:noProof/>
+        </w:rPr>
+        <w:t>4</w:t>
+      </w:r>
+      <w:r>
+        <w:fldChar w:fldCharType="end"/>
+      </w:r>
+      <w:r>
+        <w:t>: Production in Construction Indices in Ireland</w:t>
+      </w:r>
+    </w:p>
+    <w:p>
+      <w:pPr>
+        <w:keepNext/>
+        <w:jc w:val="both"/>
+      </w:pPr>
+      <w:r>
+        <w:rPr>
+          <w:noProof/>
+          <w14:ligatures w14:val="standardContextual"/>
+        </w:rPr>
+        <w:lastRenderedPageBreak/>
+        <w:drawing>
+          <wp:inline distT="0" distB="0" distL="0" distR="0" wp14:anchorId="5833752D" wp14:editId="4E5D62E2">
+            <wp:extent cx="5731510" cy="2209165"/>
+            <wp:effectExtent l="0" t="0" r="0" b="635"/>
+            <wp:docPr id="431360818" name="Picture 6"/>
+            <wp:cNvGraphicFramePr>
+              <a:graphicFrameLocks xmlns:a="http://schemas.openxmlformats.org/drawingml/2006/main" noChangeAspect="1"/>
+            </wp:cNvGraphicFramePr>
+            <a:graphic xmlns:a="http://schemas.openxmlformats.org/drawingml/2006/main">
+              <a:graphicData uri="http://schemas.openxmlformats.org/drawingml/2006/picture">
+                <pic:pic xmlns:pic="http://schemas.openxmlformats.org/drawingml/2006/picture">
+                  <pic:nvPicPr>
+                    <pic:cNvPr id="431360818" name="Picture 431360818"/>
+                    <pic:cNvPicPr/>
+                  </pic:nvPicPr>
+                  <pic:blipFill>
+                    <a:blip r:embed="rId10" cstate="print">
+                      <a:extLst>
+                        <a:ext uri="{28A0092B-C50C-407E-A947-70E740481C1C}">
+                          <a14:useLocalDpi xmlns:a14="http://schemas.microsoft.com/office/drawing/2010/main" val="0"/>
+                        </a:ext>
+                      </a:extLst>
+                    </a:blip>
+                    <a:stretch>
+                      <a:fillRect/>
+                    </a:stretch>
+                  </pic:blipFill>
+                  <pic:spPr>
+                    <a:xfrm>
+                      <a:off x="0" y="0"/>
+                      <a:ext cx="5731510" cy="2209165"/>
+                    </a:xfrm>
+                    <a:prstGeom prst="rect">
+                      <a:avLst/>
+                    </a:prstGeom>
+                  </pic:spPr>
+                </pic:pic>
+              </a:graphicData>
+            </a:graphic>
+          </wp:inline>
+        </w:drawing>
+      </w:r>
+    </w:p>
+    <w:p>
+      <w:pPr>
+        <w:pStyle w:val="Caption"/>
+        <w:jc w:val="both"/>
+      </w:pPr>
+      <w:r>
+        <w:t xml:space="preserve">Figure </w:t>
+      </w:r>
+      <w:r>
+        <w:fldChar w:fldCharType="begin"/>
+      </w:r>
+      <w:r>
+        <w:instrText xml:space="preserve"> SEQ Figure \* ARABIC </w:instrText>
+      </w:r>
+      <w:r>
+        <w:fldChar w:fldCharType="separate"/>
+      </w:r>
+      <w:r>
+        <w:rPr>
+          <w:noProof/>
+        </w:rPr>
+        <w:t>5</w:t>
+      </w:r>
+      <w:r>
+        <w:fldChar w:fldCharType="end"/>
+      </w:r>
+      <w:r>
+        <w:t>: Construction Materials Price Indices in Ireland (Top 10)</w:t>
+      </w:r>
+    </w:p>
+    <w:p>
+      <w:pPr>
+        <w:jc w:val="both"/>
+      </w:pPr>
+    </w:p>
+    <w:p>
+      <w:pPr>
+        <w:jc w:val="both"/>
+      </w:pPr>
+      <w:r>
+        <w:t>Before proceeding with Machine Learning, a new target feature was created to label whether the production in construction was increasing quarter-over-quarter. This label was then used to perform Classification models.</w:t>
+      </w:r>
+    </w:p>
+    <w:p>
+      <w:pPr>
+        <w:jc w:val="both"/>
+      </w:pPr>
+    </w:p>
+    <w:p>
+      <w:pPr>
+        <w:pStyle w:val="Heading5"/>
+        <w:jc w:val="both"/>
+      </w:pPr>
+      <w:r>
+        <w:t>Feature Selection</w:t>
+      </w:r>
+    </w:p>
+    <w:p>
+      <w:pPr>
+        <w:jc w:val="both"/>
+      </w:pPr>
+      <w:r>
+        <w:t xml:space="preserve">Out of all available independent features or construction materials, it was important to identify the most significant ones for more effective modelling. In addition to Correlation Coefficient Test during Inferential Statistics, further analysis was done using </w:t>
+      </w:r>
+      <w:proofErr w:type="spellStart"/>
+      <w:r>
+        <w:t>SelectKBest</w:t>
+      </w:r>
+      <w:proofErr w:type="spellEnd"/>
+      <w:r>
+        <w:t xml:space="preserve"> and </w:t>
+      </w:r>
+      <w:r>
+        <w:t>Pearson Correlation heatmap.</w:t>
+      </w:r>
+      <w:r>
+        <w:t xml:space="preserve"> As part of machine learning, Lasso was also used to identify the features with highest magnitude</w:t>
+      </w:r>
+      <w:r>
+        <w:t xml:space="preserve"> (</w:t>
+      </w:r>
+      <w:proofErr w:type="spellStart"/>
+      <w:r>
+        <w:rPr>
+          <w:lang w:eastAsia="en-US"/>
+        </w:rPr>
+        <w:t>Jomthanachai</w:t>
+      </w:r>
+      <w:proofErr w:type="spellEnd"/>
+      <w:r>
+        <w:rPr>
+          <w:lang w:eastAsia="en-US"/>
+        </w:rPr>
+        <w:t xml:space="preserve">, </w:t>
+      </w:r>
+      <w:r>
+        <w:rPr>
+          <w:lang w:eastAsia="en-US"/>
+        </w:rPr>
+        <w:t>Wong</w:t>
+      </w:r>
+      <w:r>
+        <w:rPr>
+          <w:lang w:eastAsia="en-US"/>
+        </w:rPr>
+        <w:t xml:space="preserve"> and </w:t>
+      </w:r>
+      <w:proofErr w:type="spellStart"/>
+      <w:r>
+        <w:rPr>
+          <w:lang w:eastAsia="en-US"/>
+        </w:rPr>
+        <w:t>Khaw</w:t>
+      </w:r>
+      <w:proofErr w:type="spellEnd"/>
+      <w:r>
+        <w:rPr>
+          <w:lang w:eastAsia="en-US"/>
+        </w:rPr>
+        <w:t>, 2022)</w:t>
+      </w:r>
+      <w:r>
+        <w:t>.</w:t>
+      </w:r>
+    </w:p>
+    <w:p>
+      <w:pPr>
+        <w:jc w:val="both"/>
+      </w:pPr>
+    </w:p>
+    <w:p>
+      <w:pPr>
+        <w:keepNext/>
+        <w:spacing w:line="276" w:lineRule="auto"/>
+        <w:jc w:val="both"/>
+      </w:pPr>
+      <w:r>
+        <w:rPr>
+          <w:noProof/>
+          <w:lang w:eastAsia="en-US"/>
+          <w14:ligatures w14:val="standardContextual"/>
+        </w:rPr>
+        <w:drawing>
+          <wp:inline distT="0" distB="0" distL="0" distR="0" wp14:anchorId="781A31E8" wp14:editId="0E16DCE1">
+            <wp:extent cx="5731510" cy="4070350"/>
+            <wp:effectExtent l="0" t="0" r="0" b="6350"/>
+            <wp:docPr id="909070246" name="Picture 7"/>
+            <wp:cNvGraphicFramePr>
+              <a:graphicFrameLocks xmlns:a="http://schemas.openxmlformats.org/drawingml/2006/main" noChangeAspect="1"/>
+            </wp:cNvGraphicFramePr>
+            <a:graphic xmlns:a="http://schemas.openxmlformats.org/drawingml/2006/main">
+              <a:graphicData uri="http://schemas.openxmlformats.org/drawingml/2006/picture">
+                <pic:pic xmlns:pic="http://schemas.openxmlformats.org/drawingml/2006/picture">
+                  <pic:nvPicPr>
+                    <pic:cNvPr id="909070246" name="Picture 909070246"/>
+                    <pic:cNvPicPr/>
+                  </pic:nvPicPr>
+                  <pic:blipFill>
+                    <a:blip r:embed="rId11" cstate="print">
+                      <a:extLst>
+                        <a:ext uri="{28A0092B-C50C-407E-A947-70E740481C1C}">
+                          <a14:useLocalDpi xmlns:a14="http://schemas.microsoft.com/office/drawing/2010/main" val="0"/>
+                        </a:ext>
+                      </a:extLst>
+                    </a:blip>
+                    <a:stretch>
+                      <a:fillRect/>
+                    </a:stretch>
+                  </pic:blipFill>
+                  <pic:spPr>
+                    <a:xfrm>
+                      <a:off x="0" y="0"/>
+                      <a:ext cx="5731510" cy="4070350"/>
+                    </a:xfrm>
+                    <a:prstGeom prst="rect">
+                      <a:avLst/>
+                    </a:prstGeom>
+                  </pic:spPr>
+                </pic:pic>
+              </a:graphicData>
+            </a:graphic>
+          </wp:inline>
+        </w:drawing>
+      </w:r>
+    </w:p>
+    <w:p>
+      <w:pPr>
+        <w:pStyle w:val="Caption"/>
+        <w:jc w:val="both"/>
+      </w:pPr>
+      <w:r>
+        <w:t xml:space="preserve">Figure </w:t>
+      </w:r>
+      <w:r>
+        <w:fldChar w:fldCharType="begin"/>
+      </w:r>
+      <w:r>
+        <w:instrText xml:space="preserve"> SEQ Figure \* ARABIC </w:instrText>
+      </w:r>
+      <w:r>
+        <w:fldChar w:fldCharType="separate"/>
+      </w:r>
+      <w:r>
+        <w:rPr>
+          <w:noProof/>
+        </w:rPr>
+        <w:t>6</w:t>
+      </w:r>
+      <w:r>
+        <w:fldChar w:fldCharType="end"/>
+      </w:r>
+      <w:r>
+        <w:t>: Heatmap of Correlation Coefficients</w:t>
+      </w:r>
+    </w:p>
+    <w:p>
+      <w:pPr>
+        <w:jc w:val="both"/>
+      </w:pPr>
+      <w:r>
+        <w:lastRenderedPageBreak/>
+        <w:t xml:space="preserve">With this, “All other metal fittings” was identified as the most important feature, along with 9 other materials: </w:t>
+      </w:r>
+      <w:r>
+        <w:t>Cement, HVAC (heating and ventilation equipment), Other steel products, PVC pipes and fittings, Paints, oils and varnishes, Plaster, Precast concrete, Rough timber (hardwood), Wooden windows and doors</w:t>
+      </w:r>
+      <w:r>
+        <w:t>.</w:t>
+      </w:r>
+    </w:p>
+    <w:p>
+      <w:pPr>
+        <w:jc w:val="both"/>
+      </w:pPr>
+    </w:p>
+    <w:p>
+      <w:pPr>
+        <w:pStyle w:val="Heading5"/>
+        <w:jc w:val="both"/>
+        <w:rPr>
+          <w:lang w:eastAsia="en-US"/>
+        </w:rPr>
+      </w:pPr>
+      <w:r>
+        <w:rPr>
+          <w:lang w:eastAsia="en-US"/>
+        </w:rPr>
+        <w:t>Data Scaling</w:t>
+      </w:r>
+    </w:p>
+    <w:p>
+      <w:pPr>
+        <w:jc w:val="both"/>
+        <w:rPr>
+          <w:lang w:eastAsia="en-US"/>
+        </w:rPr>
+      </w:pPr>
+      <w:r>
+        <w:rPr>
+          <w:lang w:eastAsia="en-US"/>
+        </w:rPr>
+        <w:t xml:space="preserve">All the features in the finalized dataset represent index values taking base of 100 on 2015. Since these are on same scale, it might not be necessary to scale the data using methods like </w:t>
+      </w:r>
+      <w:proofErr w:type="spellStart"/>
+      <w:r>
+        <w:rPr>
+          <w:lang w:eastAsia="en-US"/>
+        </w:rPr>
+        <w:t>MinMaxScaler</w:t>
+      </w:r>
+      <w:proofErr w:type="spellEnd"/>
+      <w:r>
+        <w:rPr>
+          <w:lang w:eastAsia="en-US"/>
+        </w:rPr>
+        <w:t xml:space="preserve"> and/or </w:t>
+      </w:r>
+      <w:proofErr w:type="spellStart"/>
+      <w:r>
+        <w:rPr>
+          <w:lang w:eastAsia="en-US"/>
+        </w:rPr>
+        <w:t>StandardScaler</w:t>
+      </w:r>
+      <w:proofErr w:type="spellEnd"/>
+      <w:r>
+        <w:rPr>
+          <w:lang w:eastAsia="en-US"/>
+        </w:rPr>
+        <w:t>. Nevertheless, it was important to note the presence of outliers for some of the features, therefore some Regularization models like Ridge or Lasso could potentially benefit from data scaling. Hence, both of these scaling methods were used during the modelling phase.</w:t>
+      </w:r>
+    </w:p>
+    <w:p>
+      <w:pPr>
+        <w:jc w:val="both"/>
+        <w:rPr>
+          <w:lang w:eastAsia="en-US"/>
+        </w:rPr>
+      </w:pPr>
+    </w:p>
+    <w:p>
+      <w:pPr>
+        <w:jc w:val="both"/>
+        <w:rPr>
+          <w:lang w:eastAsia="en-US"/>
+        </w:rPr>
+      </w:pPr>
+    </w:p>
+    <w:p>
+      <w:pPr>
+        <w:pStyle w:val="Heading3"/>
+        <w:rPr>
+          <w:lang w:eastAsia="en-US"/>
+        </w:rPr>
+      </w:pPr>
+      <w:proofErr w:type="spellStart"/>
+      <w:r>
+        <w:rPr>
+          <w:lang w:eastAsia="en-US"/>
+        </w:rPr>
+        <w:t>Modeling</w:t>
+      </w:r>
+      <w:proofErr w:type="spellEnd"/>
+    </w:p>
+    <w:p>
+      <w:pPr>
+        <w:rPr>
+          <w:lang w:eastAsia="en-US"/>
+        </w:rPr>
+      </w:pPr>
+      <w:r>
+        <w:rPr>
+          <w:lang w:eastAsia="en-US"/>
+        </w:rPr>
+        <w:t>All features including target variable in the prepared dataset are continuous or numeric, therefore Regression models were the ideal match. Additionally, a new target variable was created to classify whether the construction was increasing or not</w:t>
+      </w:r>
+      <w:r>
+        <w:rPr>
+          <w:lang w:eastAsia="en-US"/>
+        </w:rPr>
+        <w:t>, thus allowing the use of Classification Models. Provided that the data was labelled, the models belonged to Supervised learning.</w:t>
+      </w:r>
+    </w:p>
+    <w:p>
+      <w:pPr>
+        <w:rPr>
+          <w:lang w:eastAsia="en-US"/>
+        </w:rPr>
+      </w:pPr>
+    </w:p>
+    <w:p>
+      <w:pPr>
+        <w:pStyle w:val="Heading4"/>
+        <w:rPr>
+          <w:lang w:eastAsia="en-US"/>
+        </w:rPr>
+      </w:pPr>
+      <w:r>
+        <w:rPr>
+          <w:lang w:eastAsia="en-US"/>
+        </w:rPr>
+        <w:t>Regression Models</w:t>
+      </w:r>
+    </w:p>
+    <w:p>
+      <w:pPr>
+        <w:pStyle w:val="Heading5"/>
+        <w:rPr>
+          <w:lang w:eastAsia="en-US"/>
+        </w:rPr>
+      </w:pPr>
+      <w:r>
+        <w:rPr>
+          <w:lang w:eastAsia="en-US"/>
+        </w:rPr>
+        <w:t>Linear Regression</w:t>
+      </w:r>
+    </w:p>
+    <w:p>
+      <w:pPr>
+        <w:rPr>
+          <w:lang w:eastAsia="en-US"/>
+        </w:rPr>
+      </w:pPr>
+    </w:p>
+    <w:p>
+      <w:pPr>
+        <w:pStyle w:val="Heading5"/>
+        <w:rPr>
+          <w:lang w:eastAsia="en-US"/>
+        </w:rPr>
+      </w:pPr>
+      <w:r>
+        <w:rPr>
+          <w:lang w:eastAsia="en-US"/>
+        </w:rPr>
+        <w:t>Ridge</w:t>
+      </w:r>
+    </w:p>
+    <w:p>
+      <w:pPr>
+        <w:pStyle w:val="Heading5"/>
+        <w:rPr>
+          <w:lang w:eastAsia="en-US"/>
+        </w:rPr>
+      </w:pPr>
+      <w:r>
+        <w:rPr>
+          <w:lang w:eastAsia="en-US"/>
+        </w:rPr>
+        <w:t>Lasso</w:t>
+      </w:r>
+    </w:p>
+    <w:p>
+      <w:pPr>
+        <w:rPr>
+          <w:lang w:eastAsia="en-US"/>
+        </w:rPr>
+      </w:pPr>
+    </w:p>
+    <w:p>
+      <w:pPr>
+        <w:pStyle w:val="Heading4"/>
+        <w:rPr>
+          <w:lang w:eastAsia="en-US"/>
+        </w:rPr>
+      </w:pPr>
+      <w:r>
+        <w:rPr>
+          <w:lang w:eastAsia="en-US"/>
+        </w:rPr>
+        <w:t>Classification Models</w:t>
+      </w:r>
+    </w:p>
+    <w:p>
+      <w:pPr>
+        <w:pStyle w:val="Heading5"/>
+        <w:rPr>
+          <w:lang w:eastAsia="en-US"/>
+        </w:rPr>
+      </w:pPr>
+      <w:proofErr w:type="spellStart"/>
+      <w:r>
+        <w:rPr>
+          <w:lang w:eastAsia="en-US"/>
+        </w:rPr>
+        <w:t>LogisticRegression</w:t>
+      </w:r>
+      <w:proofErr w:type="spellEnd"/>
+    </w:p>
+    <w:p>
+      <w:pPr>
+        <w:pStyle w:val="Heading5"/>
+        <w:rPr>
+          <w:lang w:eastAsia="en-US"/>
+        </w:rPr>
+      </w:pPr>
+      <w:r>
+        <w:rPr>
+          <w:lang w:eastAsia="en-US"/>
+        </w:rPr>
+        <w:t>Decision Tree Classifier</w:t>
+      </w:r>
+    </w:p>
+    <w:p>
+      <w:pPr>
+        <w:pStyle w:val="Heading5"/>
+        <w:rPr>
+          <w:lang w:eastAsia="en-US"/>
+        </w:rPr>
+      </w:pPr>
+      <w:r>
+        <w:rPr>
+          <w:lang w:eastAsia="en-US"/>
+        </w:rPr>
+        <w:t>Random Forest Classifier</w:t>
+      </w:r>
+    </w:p>
+    <w:p>
+      <w:pPr>
+        <w:pStyle w:val="Heading5"/>
+        <w:rPr>
+          <w:lang w:eastAsia="en-US"/>
+        </w:rPr>
+      </w:pPr>
+      <w:r>
+        <w:rPr>
+          <w:lang w:eastAsia="en-US"/>
+        </w:rPr>
+        <w:t>Support Vector Machine Classifier</w:t>
+      </w:r>
+    </w:p>
+    <w:p>
+      <w:pPr>
+        <w:rPr>
+          <w:lang w:eastAsia="en-US"/>
+        </w:rPr>
+      </w:pPr>
+    </w:p>
+    <w:p>
+      <w:pPr>
+        <w:pStyle w:val="Heading4"/>
+        <w:rPr>
+          <w:lang w:eastAsia="en-US"/>
+        </w:rPr>
+      </w:pPr>
+      <w:r>
+        <w:rPr>
+          <w:lang w:eastAsia="en-US"/>
+        </w:rPr>
+        <w:t xml:space="preserve">Hyper-parameter Tuning with </w:t>
+      </w:r>
+      <w:proofErr w:type="spellStart"/>
+      <w:r>
+        <w:rPr>
+          <w:lang w:eastAsia="en-US"/>
+        </w:rPr>
+        <w:t>GridSearchCV</w:t>
+      </w:r>
+      <w:proofErr w:type="spellEnd"/>
+    </w:p>
+    <w:p>
+      <w:pPr>
+        <w:rPr>
+          <w:lang w:eastAsia="en-US"/>
+        </w:rPr>
+      </w:pPr>
+    </w:p>
+    <w:p>
+      <w:pPr>
+        <w:jc w:val="both"/>
+        <w:rPr>
+          <w:lang w:eastAsia="en-US"/>
+        </w:rPr>
+      </w:pPr>
       <w:r>
         <w:rPr>
           <w:lang w:eastAsia="en-US"/>
@@ -5713,7 +6417,7 @@
       <w:r>
         <w:t xml:space="preserve">. Available at: </w:t>
       </w:r>
-      <w:hyperlink r:id="rId10" w:history="1">
+      <w:hyperlink r:id="rId12" w:history="1">
         <w:r>
           <w:rPr>
             <w:rStyle w:val="Hyperlink"/>
@@ -5763,7 +6467,7 @@
       <w:r>
         <w:t xml:space="preserve"> (2014) Predictive Analytics and Data Mining : Concepts and Practice with RapidMiner. Amsterdam: Morgan Kaufmann. Available at: </w:t>
       </w:r>
-      <w:hyperlink r:id="rId11" w:history="1">
+      <w:hyperlink r:id="rId13" w:history="1">
         <w:r>
           <w:rPr>
             <w:rStyle w:val="Hyperlink"/>
@@ -5892,7 +6596,7 @@
       <w:r>
         <w:t xml:space="preserve">. Available at: </w:t>
       </w:r>
-      <w:hyperlink r:id="rId12" w:history="1"/>
+      <w:hyperlink r:id="rId14" w:history="1"/>
       <w:r>
         <w:rPr>
           <w:rStyle w:val="Hyperlink"/>
@@ -5934,7 +6638,7 @@
         </w:rPr>
         <w:t xml:space="preserve">European Commission (2023). Datasets, Publisher: Eurostat. Available at: </w:t>
       </w:r>
-      <w:hyperlink r:id="rId13" w:history="1">
+      <w:hyperlink r:id="rId15" w:history="1">
         <w:r>
           <w:rPr>
             <w:rStyle w:val="Hyperlink"/>
@@ -5969,7 +6673,7 @@
         </w:rPr>
         <w:t xml:space="preserve">Reddit Inc. (2023). Data API Terms. Available at: </w:t>
       </w:r>
-      <w:hyperlink r:id="rId14" w:history="1">
+      <w:hyperlink r:id="rId16" w:history="1">
         <w:r>
           <w:rPr>
             <w:rStyle w:val="Hyperlink"/>
@@ -6026,7 +6730,7 @@
         </w:rPr>
         <w:t xml:space="preserve"> of Science [Preprint]. Available at: </w:t>
       </w:r>
-      <w:hyperlink r:id="rId15" w:history="1">
+      <w:hyperlink r:id="rId17" w:history="1">
         <w:r>
           <w:rPr>
             <w:rStyle w:val="Hyperlink"/>
@@ -6109,7 +6813,7 @@
         </w:rPr>
         <w:t xml:space="preserve"> Test Using Monte Carlo Simulation with R’, IOP Conference Series: Materials Science and Engineering, 300, p. 012030. Available at: </w:t>
       </w:r>
-      <w:hyperlink r:id="rId16" w:history="1">
+      <w:hyperlink r:id="rId18" w:history="1">
         <w:r>
           <w:rPr>
             <w:rStyle w:val="Hyperlink"/>
@@ -6164,7 +6868,7 @@
         </w:rPr>
         <w:t xml:space="preserve"> of Science [Preprint]. Available at: </w:t>
       </w:r>
-      <w:hyperlink r:id="rId17" w:history="1">
+      <w:hyperlink r:id="rId19" w:history="1">
         <w:r>
           <w:rPr>
             <w:rStyle w:val="Hyperlink"/>
@@ -6218,6 +6922,48 @@
           <w:lang w:eastAsia="en-US"/>
         </w:rPr>
         <w:t xml:space="preserve"> et al. (2019) ‘Taking Parametric Assumptions Seriously: Arguments for the Use of Welch’s ’F’-test instead of the Classical ’F’-test in One-Way ANOVA’, International Review of Social Psychology, 32(1). doi:10.5334/irsp.198.</w:t>
+      </w:r>
+    </w:p>
+    <w:p>
+      <w:pPr>
+        <w:pStyle w:val="ListParagraph"/>
+        <w:numPr>
+          <w:ilvl w:val="0"/>
+          <w:numId w:val="1"/>
+        </w:numPr>
+        <w:spacing w:line="276" w:lineRule="auto"/>
+        <w:jc w:val="both"/>
+        <w:rPr>
+          <w:lang w:eastAsia="en-US"/>
+        </w:rPr>
+      </w:pPr>
+      <w:proofErr w:type="spellStart"/>
+      <w:r>
+        <w:rPr>
+          <w:lang w:eastAsia="en-US"/>
+        </w:rPr>
+        <w:t>Jomthanachai</w:t>
+      </w:r>
+      <w:proofErr w:type="spellEnd"/>
+      <w:r>
+        <w:rPr>
+          <w:lang w:eastAsia="en-US"/>
+        </w:rPr>
+        <w:t xml:space="preserve">, S., Wong, W.P. and </w:t>
+      </w:r>
+      <w:proofErr w:type="spellStart"/>
+      <w:r>
+        <w:rPr>
+          <w:lang w:eastAsia="en-US"/>
+        </w:rPr>
+        <w:t>Khaw</w:t>
+      </w:r>
+      <w:proofErr w:type="spellEnd"/>
+      <w:r>
+        <w:rPr>
+          <w:lang w:eastAsia="en-US"/>
+        </w:rPr>
+        <w:t>, K.W. (2022) ‘An application of machine learning regression to feature selection: a study of logistics performance and economic attribute’, Neural Computing &amp; Applications, 34(18), pp. 15781–15805. doi:10.1007/s00521-022-07266-6.</w:t>
       </w:r>
     </w:p>
     <w:sectPr>

</xml_diff>